<commit_message>
adding error message checking in the console
</commit_message>
<xml_diff>
--- a/tests/tz_mshk-01.docx
+++ b/tests/tz_mshk-01.docx
@@ -1,6 +1,6 @@
 
 <file path=word/document.xml><?xml version="1.0" encoding="utf-8"?>
-<w:document xmlns:wpc="http://schemas.microsoft.com/office/word/2010/wordprocessingCanvas" xmlns:cx="http://schemas.microsoft.com/office/drawing/2014/chartex" xmlns:cx1="http://schemas.microsoft.com/office/drawing/2015/9/8/chartex" xmlns:cx2="http://schemas.microsoft.com/office/drawing/2015/10/21/chartex" xmlns:cx3="http://schemas.microsoft.com/office/drawing/2016/5/9/chartex" xmlns:cx4="http://schemas.microsoft.com/office/drawing/2016/5/10/chartex" xmlns:cx5="http://schemas.microsoft.com/office/drawing/2016/5/11/chartex" xmlns:cx6="http://schemas.microsoft.com/office/drawing/2016/5/12/chartex" xmlns:cx7="http://schemas.microsoft.com/office/drawing/2016/5/13/chartex" xmlns:cx8="http://schemas.microsoft.com/office/drawing/2016/5/14/chartex" xmlns:mc="http://schemas.openxmlformats.org/markup-compatibility/2006" xmlns:aink="http://schemas.microsoft.com/office/drawing/2016/ink" xmlns:am3d="http://schemas.microsoft.com/office/drawing/2017/model3d" xmlns:o="urn:schemas-microsoft-com:office:office" xmlns:oel="http://schemas.microsoft.com/office/2019/extlst" xmlns:r="http://schemas.openxmlformats.org/officeDocument/2006/relationships" xmlns:m="http://schemas.openxmlformats.org/officeDocument/2006/math" xmlns:v="urn:schemas-microsoft-com:vml" xmlns:wp14="http://schemas.microsoft.com/office/word/2010/wordprocessingDrawing" xmlns:wp="http://schemas.openxmlformats.org/drawingml/2006/wordprocessingDrawing" xmlns:w10="urn:schemas-microsoft-com:office:word" xmlns:w="http://schemas.openxmlformats.org/wordprocessingml/2006/main" xmlns:w14="http://schemas.microsoft.com/office/word/2010/wordml" xmlns:w15="http://schemas.microsoft.com/office/word/2012/wordml" xmlns:w16cex="http://schemas.microsoft.com/office/word/2018/wordml/cex" xmlns:w16cid="http://schemas.microsoft.com/office/word/2016/wordml/cid" xmlns:w16="http://schemas.microsoft.com/office/word/2018/wordml" xmlns:w16du="http://schemas.microsoft.com/office/word/2023/wordml/word16du" xmlns:w16sdtdh="http://schemas.microsoft.com/office/word/2020/wordml/sdtdatahash" xmlns:w16se="http://schemas.microsoft.com/office/word/2015/wordml/symex" xmlns:wpg="http://schemas.microsoft.com/office/word/2010/wordprocessingGroup" xmlns:wpi="http://schemas.microsoft.com/office/word/2010/wordprocessingInk" xmlns:wne="http://schemas.microsoft.com/office/word/2006/wordml" xmlns:wps="http://schemas.microsoft.com/office/word/2010/wordprocessingShape" mc:Ignorable="w14 w15 w16se w16cid w16 w16cex w16sdtdh w16du wp14">
+<w:document xmlns:wpc="http://schemas.microsoft.com/office/word/2010/wordprocessingCanvas" xmlns:mc="http://schemas.openxmlformats.org/markup-compatibility/2006" xmlns:o="urn:schemas-microsoft-com:office:office" xmlns:r="http://schemas.openxmlformats.org/officeDocument/2006/relationships" xmlns:m="http://schemas.openxmlformats.org/officeDocument/2006/math" xmlns:v="urn:schemas-microsoft-com:vml" xmlns:wp14="http://schemas.microsoft.com/office/word/2010/wordprocessingDrawing" xmlns:wp="http://schemas.openxmlformats.org/drawingml/2006/wordprocessingDrawing" xmlns:w10="urn:schemas-microsoft-com:office:word" xmlns:w="http://schemas.openxmlformats.org/wordprocessingml/2006/main" xmlns:w14="http://schemas.microsoft.com/office/word/2010/wordml" xmlns:w15="http://schemas.microsoft.com/office/word/2012/wordml" xmlns:wpg="http://schemas.microsoft.com/office/word/2010/wordprocessingGroup" xmlns:wpi="http://schemas.microsoft.com/office/word/2010/wordprocessingInk" xmlns:wne="http://schemas.microsoft.com/office/word/2006/wordml" xmlns:wps="http://schemas.microsoft.com/office/word/2010/wordprocessingShape" mc:Ignorable="w14 w15 wp14">
   <w:body>
     <w:p>
       <w:pPr>
@@ -387,23 +387,7 @@
           <w:rFonts w:asciiTheme="minorHAnsi" w:hAnsiTheme="minorHAnsi" w:cstheme="minorHAnsi"/>
           <w:color w:val="000000"/>
         </w:rPr>
-        <w:t xml:space="preserve">- Информационная система, предоставляющая пользователям сети </w:t>
-      </w:r>
-      <w:proofErr w:type="gramStart"/>
-      <w:r>
-        <w:rPr>
-          <w:rFonts w:asciiTheme="minorHAnsi" w:hAnsiTheme="minorHAnsi" w:cstheme="minorHAnsi"/>
-          <w:color w:val="000000"/>
-        </w:rPr>
-        <w:t>Интернет доступ</w:t>
-      </w:r>
-      <w:proofErr w:type="gramEnd"/>
-      <w:r>
-        <w:rPr>
-          <w:rFonts w:asciiTheme="minorHAnsi" w:hAnsiTheme="minorHAnsi" w:cstheme="minorHAnsi"/>
-          <w:color w:val="000000"/>
-        </w:rPr>
-        <w:t xml:space="preserve"> к своему</w:t>
+        <w:t>- Информационная система, предоставляющая пользователям сети Интернет доступ к своему</w:t>
       </w:r>
     </w:p>
     <w:p>
@@ -1333,15 +1317,39 @@
           <w:sz w:val="24"/>
           <w:szCs w:val="24"/>
         </w:rPr>
-        <w:t xml:space="preserve">Чтобы затем </w:t>
-      </w:r>
-      <w:r>
-        <w:rPr>
-          <w:rFonts w:cstheme="minorHAnsi"/>
-          <w:sz w:val="24"/>
-          <w:szCs w:val="24"/>
-        </w:rPr>
-        <w:t xml:space="preserve">добавить </w:t>
+        <w:t>Генерация раздельной выписки МШК</w:t>
+      </w:r>
+      <w:r>
+        <w:rPr>
+          <w:rFonts w:cstheme="minorHAnsi"/>
+          <w:sz w:val="24"/>
+          <w:szCs w:val="24"/>
+        </w:rPr>
+        <w:t xml:space="preserve"> </w:t>
+      </w:r>
+      <w:r>
+        <w:rPr>
+          <w:rFonts w:cstheme="minorHAnsi"/>
+          <w:sz w:val="24"/>
+          <w:szCs w:val="24"/>
+        </w:rPr>
+        <w:t>для последующего добавления</w:t>
+      </w:r>
+      <w:r>
+        <w:rPr>
+          <w:rFonts w:cstheme="minorHAnsi"/>
+          <w:sz w:val="24"/>
+          <w:szCs w:val="24"/>
+        </w:rPr>
+        <w:t xml:space="preserve"> </w:t>
+      </w:r>
+      <w:r>
+        <w:rPr>
+          <w:rFonts w:cstheme="minorHAnsi"/>
+          <w:sz w:val="24"/>
+          <w:szCs w:val="24"/>
+        </w:rPr>
+        <w:t xml:space="preserve">составных частей МШК в </w:t>
       </w:r>
       <w:r>
         <w:rPr>
@@ -1350,7 +1358,7 @@
           <w:sz w:val="24"/>
           <w:szCs w:val="24"/>
         </w:rPr>
-        <w:t>раздельную выписку МШК в план производства</w:t>
+        <w:t>план производства</w:t>
       </w:r>
     </w:p>
     <w:p>
@@ -1402,8 +1410,20 @@
           <w:sz w:val="24"/>
           <w:szCs w:val="24"/>
         </w:rPr>
-        <w:t xml:space="preserve"> Case</w:t>
-      </w:r>
+        <w:t xml:space="preserve"> </w:t>
+      </w:r>
+      <w:proofErr w:type="spellStart"/>
+      <w:r>
+        <w:rPr>
+          <w:rFonts w:cstheme="minorHAnsi"/>
+          <w:b/>
+          <w:bCs/>
+          <w:sz w:val="24"/>
+          <w:szCs w:val="24"/>
+        </w:rPr>
+        <w:t>Case</w:t>
+      </w:r>
+      <w:proofErr w:type="spellEnd"/>
     </w:p>
     <w:p>
       <w:pPr>
@@ -1540,15 +1560,31 @@
           <w:sz w:val="24"/>
           <w:szCs w:val="24"/>
         </w:rPr>
-        <w:t>В главном меню сайта пользователь выбирает МШК, открывается страница выбранного МШК</w:t>
-      </w:r>
-      <w:r>
-        <w:rPr>
-          <w:rFonts w:cstheme="minorHAnsi"/>
-          <w:sz w:val="24"/>
-          <w:szCs w:val="24"/>
-        </w:rPr>
-        <w:t xml:space="preserve"> с таблицей-конфигуратором</w:t>
+        <w:t>В главном меню сайта пользователь выбирает МШК, отк</w:t>
+      </w:r>
+      <w:r>
+        <w:rPr>
+          <w:rFonts w:cstheme="minorHAnsi"/>
+          <w:sz w:val="24"/>
+          <w:szCs w:val="24"/>
+        </w:rPr>
+        <w:t xml:space="preserve">рывается страница с </w:t>
+      </w:r>
+      <w:r>
+        <w:rPr>
+          <w:rFonts w:cstheme="minorHAnsi"/>
+          <w:sz w:val="24"/>
+          <w:szCs w:val="24"/>
+        </w:rPr>
+        <w:t>конфигуратором</w:t>
+      </w:r>
+      <w:r>
+        <w:rPr>
+          <w:rFonts w:cstheme="minorHAnsi"/>
+          <w:sz w:val="24"/>
+          <w:szCs w:val="24"/>
+        </w:rPr>
+        <w:t xml:space="preserve"> соответствующего МШК</w:t>
       </w:r>
       <w:r>
         <w:rPr>
@@ -1578,7 +1614,15 @@
           <w:sz w:val="24"/>
           <w:szCs w:val="24"/>
         </w:rPr>
-        <w:t xml:space="preserve">В таблице-конфигураторе пользователь выбирает необходимые </w:t>
+        <w:t xml:space="preserve">В </w:t>
+      </w:r>
+      <w:r>
+        <w:rPr>
+          <w:rFonts w:cstheme="minorHAnsi"/>
+          <w:sz w:val="24"/>
+          <w:szCs w:val="24"/>
+        </w:rPr>
+        <w:t xml:space="preserve">конфигураторе пользователь выбирает необходимые </w:t>
       </w:r>
       <w:r>
         <w:rPr>
@@ -1640,7 +1684,15 @@
           <w:sz w:val="24"/>
           <w:szCs w:val="24"/>
         </w:rPr>
-        <w:t>Ниже таблицы-конфигуратора в поле замечаний проверяет сообщение «Замечаний нет.» подтверждающее отсутствие замечаний.</w:t>
+        <w:t xml:space="preserve">Ниже </w:t>
+      </w:r>
+      <w:r>
+        <w:rPr>
+          <w:rFonts w:cstheme="minorHAnsi"/>
+          <w:sz w:val="24"/>
+          <w:szCs w:val="24"/>
+        </w:rPr>
+        <w:t>конфигуратора в поле замечаний проверяет сообщение «Замечаний нет.» подтверждающее отсутствие замечаний.</w:t>
       </w:r>
     </w:p>
     <w:p>
@@ -1837,7 +1889,15 @@
           <w:sz w:val="24"/>
           <w:szCs w:val="24"/>
         </w:rPr>
-        <w:t xml:space="preserve">пользователь в таблице-конфигураторе выбирает </w:t>
+        <w:t xml:space="preserve">пользователь в </w:t>
+      </w:r>
+      <w:r>
+        <w:rPr>
+          <w:rFonts w:cstheme="minorHAnsi"/>
+          <w:sz w:val="24"/>
+          <w:szCs w:val="24"/>
+        </w:rPr>
+        <w:t xml:space="preserve">конфигураторе выбирает </w:t>
       </w:r>
       <w:r>
         <w:rPr>
@@ -1893,7 +1953,25 @@
           <w:sz w:val="24"/>
           <w:szCs w:val="24"/>
         </w:rPr>
-        <w:t xml:space="preserve">, таблица раздельной выписки и кнопка с надписью «Скачать </w:t>
+        <w:t xml:space="preserve">, таблица раздельной выписки и кнопка с </w:t>
+      </w:r>
+      <w:proofErr w:type="gramStart"/>
+      <w:r>
+        <w:rPr>
+          <w:rFonts w:cstheme="minorHAnsi"/>
+          <w:sz w:val="24"/>
+          <w:szCs w:val="24"/>
+        </w:rPr>
+        <w:t>надписью</w:t>
+      </w:r>
+      <w:proofErr w:type="gramEnd"/>
+      <w:r>
+        <w:rPr>
+          <w:rFonts w:cstheme="minorHAnsi"/>
+          <w:sz w:val="24"/>
+          <w:szCs w:val="24"/>
+        </w:rPr>
+        <w:t xml:space="preserve"> «Скачать </w:t>
       </w:r>
       <w:r>
         <w:rPr>
@@ -4394,31 +4472,13 @@
             <w:pPr>
               <w:jc w:val="center"/>
               <w:rPr>
-                <w:rFonts w:cstheme="minorHAnsi"/>
-                <w:bCs/>
-                <w:sz w:val="28"/>
-                <w:szCs w:val="28"/>
-              </w:rPr>
-            </w:pPr>
-            <w:r>
-              <w:rPr>
-                <w:rFonts w:cstheme="minorHAnsi"/>
-                <w:bCs/>
-                <w:sz w:val="28"/>
-                <w:szCs w:val="28"/>
-              </w:rPr>
-              <w:t>Глубина мех.</w:t>
-            </w:r>
-            <w:r>
-              <w:rPr>
                 <w:rFonts w:eastAsia="Times New Roman" w:cstheme="minorHAnsi"/>
                 <w:bCs/>
                 <w:sz w:val="28"/>
                 <w:szCs w:val="28"/>
                 <w:lang w:eastAsia="ru-RU"/>
               </w:rPr>
-              <w:t xml:space="preserve"> &lt;</w:t>
-            </w:r>
+            </w:pPr>
             <w:r>
               <w:rPr>
                 <w:rFonts w:cstheme="minorHAnsi"/>
@@ -4426,35 +4486,7 @@
                 <w:sz w:val="28"/>
                 <w:szCs w:val="28"/>
               </w:rPr>
-              <w:t>=</w:t>
-            </w:r>
-            <w:r>
-              <w:rPr>
-                <w:rFonts w:cstheme="minorHAnsi"/>
-                <w:b/>
-                <w:sz w:val="28"/>
-                <w:szCs w:val="28"/>
-              </w:rPr>
-              <w:t xml:space="preserve">целое </w:t>
-            </w:r>
-            <w:proofErr w:type="gramStart"/>
-            <w:r>
-              <w:rPr>
-                <w:rFonts w:cstheme="minorHAnsi"/>
-                <w:b/>
-                <w:sz w:val="28"/>
-                <w:szCs w:val="28"/>
-              </w:rPr>
-              <w:t>число</w:t>
-            </w:r>
-            <w:r>
-              <w:rPr>
-                <w:rFonts w:cstheme="minorHAnsi"/>
-                <w:bCs/>
-                <w:sz w:val="28"/>
-                <w:szCs w:val="28"/>
-              </w:rPr>
-              <w:t xml:space="preserve">  </w:t>
+              <w:t>Глубина мех.</w:t>
             </w:r>
             <w:r>
               <w:rPr>
@@ -4464,9 +4496,54 @@
                 <w:szCs w:val="28"/>
                 <w:lang w:eastAsia="ru-RU"/>
               </w:rPr>
-              <w:t>&lt;</w:t>
-            </w:r>
-            <w:proofErr w:type="gramEnd"/>
+              <w:t xml:space="preserve"> &lt;</w:t>
+            </w:r>
+            <w:r>
+              <w:rPr>
+                <w:rFonts w:cstheme="minorHAnsi"/>
+                <w:bCs/>
+                <w:sz w:val="28"/>
+                <w:szCs w:val="28"/>
+              </w:rPr>
+              <w:t>=</w:t>
+            </w:r>
+            <w:r>
+              <w:rPr>
+                <w:rFonts w:cstheme="minorHAnsi"/>
+                <w:bCs/>
+                <w:sz w:val="28"/>
+                <w:szCs w:val="28"/>
+              </w:rPr>
+              <w:t xml:space="preserve"> </w:t>
+            </w:r>
+            <w:r>
+              <w:rPr>
+                <w:rFonts w:cstheme="minorHAnsi"/>
+                <w:b/>
+                <w:sz w:val="28"/>
+                <w:szCs w:val="28"/>
+              </w:rPr>
+              <w:t xml:space="preserve">целое </w:t>
+            </w:r>
+            <w:proofErr w:type="gramStart"/>
+            <w:r>
+              <w:rPr>
+                <w:rFonts w:cstheme="minorHAnsi"/>
+                <w:b/>
+                <w:sz w:val="28"/>
+                <w:szCs w:val="28"/>
+              </w:rPr>
+              <w:t>число</w:t>
+            </w:r>
+            <w:r>
+              <w:rPr>
+                <w:rFonts w:cstheme="minorHAnsi"/>
+                <w:bCs/>
+                <w:sz w:val="28"/>
+                <w:szCs w:val="28"/>
+              </w:rPr>
+              <w:t xml:space="preserve">  </w:t>
+            </w:r>
             <w:r>
               <w:rPr>
                 <w:rFonts w:eastAsia="Times New Roman" w:cstheme="minorHAnsi"/>
@@ -4475,133 +4552,33 @@
                 <w:szCs w:val="28"/>
                 <w:lang w:eastAsia="ru-RU"/>
               </w:rPr>
-              <w:t>= 600  шаг 1</w:t>
-            </w:r>
-          </w:p>
-        </w:tc>
-        <w:tc>
-          <w:tcPr>
-            <w:tcW w:w="2126" w:type="dxa"/>
-          </w:tcPr>
-          <w:p>
-            <w:pPr>
-              <w:jc w:val="center"/>
-              <w:rPr>
-                <w:rFonts w:cstheme="minorHAnsi"/>
+              <w:t>&lt;</w:t>
+            </w:r>
+            <w:proofErr w:type="gramEnd"/>
+            <w:r>
+              <w:rPr>
+                <w:rFonts w:eastAsia="Times New Roman" w:cstheme="minorHAnsi"/>
                 <w:bCs/>
                 <w:sz w:val="28"/>
                 <w:szCs w:val="28"/>
-              </w:rPr>
-            </w:pPr>
-            <w:r>
+                <w:lang w:eastAsia="ru-RU"/>
+              </w:rPr>
+              <w:t>= 600  шаг 1</w:t>
+            </w:r>
+          </w:p>
+          <w:p>
+            <w:pPr>
+              <w:jc w:val="center"/>
               <w:rPr>
                 <w:rFonts w:cstheme="minorHAnsi"/>
                 <w:bCs/>
                 <w:sz w:val="28"/>
                 <w:szCs w:val="28"/>
               </w:rPr>
-              <w:t>См. п. 4.3.15</w:t>
-            </w:r>
-          </w:p>
-        </w:tc>
-      </w:tr>
-      <w:tr>
-        <w:tc>
-          <w:tcPr>
-            <w:tcW w:w="1396" w:type="dxa"/>
-          </w:tcPr>
-          <w:p>
-            <w:pPr>
-              <w:rPr>
-                <w:rFonts w:cstheme="minorHAnsi"/>
-                <w:bCs/>
-                <w:sz w:val="28"/>
-                <w:szCs w:val="28"/>
-              </w:rPr>
-            </w:pPr>
-            <w:r>
-              <w:rPr>
-                <w:rFonts w:cstheme="minorHAnsi"/>
-                <w:bCs/>
-                <w:sz w:val="28"/>
-                <w:szCs w:val="28"/>
-              </w:rPr>
-              <w:t>4.3.7.</w:t>
-            </w:r>
-          </w:p>
-        </w:tc>
-        <w:tc>
-          <w:tcPr>
-            <w:tcW w:w="2950" w:type="dxa"/>
-          </w:tcPr>
-          <w:p>
-            <w:pPr>
-              <w:rPr>
-                <w:rFonts w:cstheme="minorHAnsi"/>
-                <w:bCs/>
-                <w:sz w:val="28"/>
-                <w:szCs w:val="28"/>
-              </w:rPr>
-            </w:pPr>
-            <w:r>
-              <w:rPr>
-                <w:rFonts w:cstheme="minorHAnsi"/>
-                <w:bCs/>
-                <w:sz w:val="28"/>
-                <w:szCs w:val="28"/>
-              </w:rPr>
-              <w:t>Ширина спального места</w:t>
-            </w:r>
-          </w:p>
-        </w:tc>
-        <w:tc>
-          <w:tcPr>
-            <w:tcW w:w="2312" w:type="dxa"/>
-          </w:tcPr>
-          <w:p>
-            <w:pPr>
-              <w:jc w:val="center"/>
-              <w:rPr>
-                <w:rFonts w:cstheme="minorHAnsi"/>
-                <w:bCs/>
-                <w:sz w:val="28"/>
-                <w:szCs w:val="28"/>
-              </w:rPr>
-            </w:pPr>
-            <w:r>
-              <w:rPr>
-                <w:rFonts w:cstheme="minorHAnsi"/>
-                <w:bCs/>
-                <w:sz w:val="28"/>
-                <w:szCs w:val="28"/>
-              </w:rPr>
-              <w:t>1600</w:t>
-            </w:r>
-          </w:p>
-        </w:tc>
-        <w:tc>
-          <w:tcPr>
-            <w:tcW w:w="5953" w:type="dxa"/>
-          </w:tcPr>
-          <w:p>
-            <w:pPr>
-              <w:jc w:val="center"/>
-              <w:rPr>
-                <w:rFonts w:cstheme="minorHAnsi"/>
-                <w:bCs/>
-                <w:sz w:val="28"/>
-                <w:szCs w:val="28"/>
-              </w:rPr>
-            </w:pPr>
-            <w:r>
-              <w:rPr>
-                <w:rFonts w:cstheme="minorHAnsi"/>
-                <w:bCs/>
-                <w:sz w:val="28"/>
-                <w:szCs w:val="28"/>
-              </w:rPr>
-              <w:t xml:space="preserve">680 </w:t>
-            </w:r>
+            </w:pPr>
+            <w:bookmarkStart w:id="0" w:name="_GoBack"/>
+            <w:bookmarkEnd w:id="0"/>
+            <w:proofErr w:type="spellStart"/>
             <w:r>
               <w:rPr>
                 <w:rFonts w:cstheme="minorHAnsi"/>
@@ -4610,8 +4587,9 @@
                 <w:szCs w:val="28"/>
                 <w:lang w:val="en-US"/>
               </w:rPr>
-              <w:t>&lt;=</w:t>
-            </w:r>
+              <w:t>Datalist</w:t>
+            </w:r>
+            <w:proofErr w:type="spellEnd"/>
             <w:r>
               <w:rPr>
                 <w:rFonts w:cstheme="minorHAnsi"/>
@@ -4624,20 +4602,196 @@
             <w:r>
               <w:rPr>
                 <w:rFonts w:cstheme="minorHAnsi"/>
-                <w:b/>
-                <w:sz w:val="28"/>
-                <w:szCs w:val="28"/>
-              </w:rPr>
-              <w:t>целое число</w:t>
-            </w:r>
-            <w:r>
-              <w:rPr>
-                <w:rFonts w:cstheme="minorHAnsi"/>
                 <w:bCs/>
                 <w:sz w:val="28"/>
                 <w:szCs w:val="28"/>
               </w:rPr>
-              <w:t xml:space="preserve"> </w:t>
+              <w:t>предлагает опции:</w:t>
+            </w:r>
+          </w:p>
+          <w:p>
+            <w:pPr>
+              <w:jc w:val="center"/>
+              <w:rPr>
+                <w:rFonts w:cstheme="minorHAnsi"/>
+                <w:bCs/>
+                <w:sz w:val="28"/>
+                <w:szCs w:val="28"/>
+              </w:rPr>
+            </w:pPr>
+            <w:r>
+              <w:rPr>
+                <w:rFonts w:cstheme="minorHAnsi"/>
+                <w:bCs/>
+                <w:sz w:val="28"/>
+                <w:szCs w:val="28"/>
+              </w:rPr>
+              <w:t>430</w:t>
+            </w:r>
+          </w:p>
+          <w:p>
+            <w:pPr>
+              <w:jc w:val="center"/>
+              <w:rPr>
+                <w:rFonts w:cstheme="minorHAnsi"/>
+                <w:bCs/>
+                <w:sz w:val="28"/>
+                <w:szCs w:val="28"/>
+              </w:rPr>
+            </w:pPr>
+            <w:r>
+              <w:rPr>
+                <w:rFonts w:cstheme="minorHAnsi"/>
+                <w:bCs/>
+                <w:sz w:val="28"/>
+                <w:szCs w:val="28"/>
+              </w:rPr>
+              <w:t>470</w:t>
+            </w:r>
+          </w:p>
+          <w:p>
+            <w:pPr>
+              <w:jc w:val="center"/>
+              <w:rPr>
+                <w:rFonts w:cstheme="minorHAnsi"/>
+                <w:bCs/>
+                <w:sz w:val="28"/>
+                <w:szCs w:val="28"/>
+              </w:rPr>
+            </w:pPr>
+            <w:r>
+              <w:rPr>
+                <w:rFonts w:cstheme="minorHAnsi"/>
+                <w:bCs/>
+                <w:sz w:val="28"/>
+                <w:szCs w:val="28"/>
+              </w:rPr>
+              <w:t>550</w:t>
+            </w:r>
+          </w:p>
+        </w:tc>
+        <w:tc>
+          <w:tcPr>
+            <w:tcW w:w="2126" w:type="dxa"/>
+          </w:tcPr>
+          <w:p>
+            <w:pPr>
+              <w:jc w:val="center"/>
+              <w:rPr>
+                <w:rFonts w:cstheme="minorHAnsi"/>
+                <w:bCs/>
+                <w:sz w:val="28"/>
+                <w:szCs w:val="28"/>
+              </w:rPr>
+            </w:pPr>
+            <w:r>
+              <w:rPr>
+                <w:rFonts w:cstheme="minorHAnsi"/>
+                <w:bCs/>
+                <w:sz w:val="28"/>
+                <w:szCs w:val="28"/>
+              </w:rPr>
+              <w:t>См. п. 4.3.15</w:t>
+            </w:r>
+          </w:p>
+        </w:tc>
+      </w:tr>
+      <w:tr>
+        <w:tc>
+          <w:tcPr>
+            <w:tcW w:w="1396" w:type="dxa"/>
+          </w:tcPr>
+          <w:p>
+            <w:pPr>
+              <w:rPr>
+                <w:rFonts w:cstheme="minorHAnsi"/>
+                <w:bCs/>
+                <w:sz w:val="28"/>
+                <w:szCs w:val="28"/>
+              </w:rPr>
+            </w:pPr>
+            <w:r>
+              <w:rPr>
+                <w:rFonts w:cstheme="minorHAnsi"/>
+                <w:bCs/>
+                <w:sz w:val="28"/>
+                <w:szCs w:val="28"/>
+              </w:rPr>
+              <w:t>4.3.7.</w:t>
+            </w:r>
+          </w:p>
+        </w:tc>
+        <w:tc>
+          <w:tcPr>
+            <w:tcW w:w="2950" w:type="dxa"/>
+          </w:tcPr>
+          <w:p>
+            <w:pPr>
+              <w:rPr>
+                <w:rFonts w:cstheme="minorHAnsi"/>
+                <w:bCs/>
+                <w:sz w:val="28"/>
+                <w:szCs w:val="28"/>
+              </w:rPr>
+            </w:pPr>
+            <w:r>
+              <w:rPr>
+                <w:rFonts w:cstheme="minorHAnsi"/>
+                <w:bCs/>
+                <w:sz w:val="28"/>
+                <w:szCs w:val="28"/>
+              </w:rPr>
+              <w:t>Ширина спального места</w:t>
+            </w:r>
+          </w:p>
+        </w:tc>
+        <w:tc>
+          <w:tcPr>
+            <w:tcW w:w="2312" w:type="dxa"/>
+          </w:tcPr>
+          <w:p>
+            <w:pPr>
+              <w:jc w:val="center"/>
+              <w:rPr>
+                <w:rFonts w:cstheme="minorHAnsi"/>
+                <w:bCs/>
+                <w:sz w:val="28"/>
+                <w:szCs w:val="28"/>
+              </w:rPr>
+            </w:pPr>
+            <w:r>
+              <w:rPr>
+                <w:rFonts w:cstheme="minorHAnsi"/>
+                <w:bCs/>
+                <w:sz w:val="28"/>
+                <w:szCs w:val="28"/>
+              </w:rPr>
+              <w:t>1600</w:t>
+            </w:r>
+          </w:p>
+        </w:tc>
+        <w:tc>
+          <w:tcPr>
+            <w:tcW w:w="5953" w:type="dxa"/>
+          </w:tcPr>
+          <w:p>
+            <w:pPr>
+              <w:jc w:val="center"/>
+              <w:rPr>
+                <w:rFonts w:cstheme="minorHAnsi"/>
+                <w:bCs/>
+                <w:sz w:val="28"/>
+                <w:szCs w:val="28"/>
+              </w:rPr>
+            </w:pPr>
+            <w:r>
+              <w:rPr>
+                <w:rFonts w:cstheme="minorHAnsi"/>
+                <w:bCs/>
+                <w:sz w:val="28"/>
+                <w:szCs w:val="28"/>
+              </w:rPr>
+              <w:t xml:space="preserve">680 </w:t>
             </w:r>
             <w:r>
               <w:rPr>
@@ -4647,9 +4801,35 @@
                 <w:szCs w:val="28"/>
                 <w:lang w:val="en-US"/>
               </w:rPr>
-              <w:t>&lt;</w:t>
-            </w:r>
-            <w:proofErr w:type="gramStart"/>
+              <w:t>&lt;=</w:t>
+            </w:r>
+            <w:r>
+              <w:rPr>
+                <w:rFonts w:cstheme="minorHAnsi"/>
+                <w:bCs/>
+                <w:sz w:val="28"/>
+                <w:szCs w:val="28"/>
+              </w:rPr>
+              <w:t xml:space="preserve"> </w:t>
+            </w:r>
+            <w:r>
+              <w:rPr>
+                <w:rFonts w:cstheme="minorHAnsi"/>
+                <w:b/>
+                <w:sz w:val="28"/>
+                <w:szCs w:val="28"/>
+              </w:rPr>
+              <w:t>целое число</w:t>
+            </w:r>
+            <w:r>
+              <w:rPr>
+                <w:rFonts w:cstheme="minorHAnsi"/>
+                <w:bCs/>
+                <w:sz w:val="28"/>
+                <w:szCs w:val="28"/>
+              </w:rPr>
+              <w:t xml:space="preserve"> </w:t>
+            </w:r>
             <w:r>
               <w:rPr>
                 <w:rFonts w:cstheme="minorHAnsi"/>
@@ -4658,161 +4838,9 @@
                 <w:szCs w:val="28"/>
                 <w:lang w:val="en-US"/>
               </w:rPr>
-              <w:t>=</w:t>
-            </w:r>
-            <w:r>
-              <w:rPr>
-                <w:rFonts w:cstheme="minorHAnsi"/>
-                <w:bCs/>
-                <w:sz w:val="28"/>
-                <w:szCs w:val="28"/>
-              </w:rPr>
-              <w:t xml:space="preserve"> </w:t>
-            </w:r>
-            <w:r>
-              <w:rPr>
-                <w:rFonts w:cstheme="minorHAnsi"/>
-                <w:bCs/>
-                <w:sz w:val="28"/>
-                <w:szCs w:val="28"/>
-              </w:rPr>
-              <w:t xml:space="preserve"> 2100</w:t>
-            </w:r>
-            <w:proofErr w:type="gramEnd"/>
-            <w:r>
-              <w:rPr>
-                <w:rFonts w:cstheme="minorHAnsi"/>
-                <w:bCs/>
-                <w:sz w:val="28"/>
-                <w:szCs w:val="28"/>
-              </w:rPr>
-              <w:t xml:space="preserve"> шаг 1</w:t>
-            </w:r>
-          </w:p>
-        </w:tc>
-        <w:tc>
-          <w:tcPr>
-            <w:tcW w:w="2126" w:type="dxa"/>
-          </w:tcPr>
-          <w:p>
-            <w:pPr>
-              <w:jc w:val="center"/>
-              <w:rPr>
-                <w:rFonts w:cstheme="minorHAnsi"/>
-                <w:bCs/>
-                <w:sz w:val="28"/>
-                <w:szCs w:val="28"/>
-              </w:rPr>
-            </w:pPr>
-            <w:r>
-              <w:rPr>
-                <w:rFonts w:cstheme="minorHAnsi"/>
-                <w:bCs/>
-                <w:sz w:val="28"/>
-                <w:szCs w:val="28"/>
-              </w:rPr>
-              <w:t>См. п. 4.3.15</w:t>
-            </w:r>
-          </w:p>
-        </w:tc>
-      </w:tr>
-      <w:tr>
-        <w:tc>
-          <w:tcPr>
-            <w:tcW w:w="1396" w:type="dxa"/>
-          </w:tcPr>
-          <w:p>
-            <w:pPr>
-              <w:rPr>
-                <w:rFonts w:cstheme="minorHAnsi"/>
-                <w:bCs/>
-                <w:sz w:val="28"/>
-                <w:szCs w:val="28"/>
-              </w:rPr>
-            </w:pPr>
-            <w:r>
-              <w:rPr>
-                <w:rFonts w:cstheme="minorHAnsi"/>
-                <w:bCs/>
-                <w:sz w:val="28"/>
-                <w:szCs w:val="28"/>
-              </w:rPr>
-              <w:t>4.3.8.</w:t>
-            </w:r>
-          </w:p>
-        </w:tc>
-        <w:tc>
-          <w:tcPr>
-            <w:tcW w:w="2950" w:type="dxa"/>
-          </w:tcPr>
-          <w:p>
-            <w:pPr>
-              <w:rPr>
-                <w:rFonts w:cstheme="minorHAnsi"/>
-                <w:bCs/>
-                <w:sz w:val="28"/>
-                <w:szCs w:val="28"/>
-              </w:rPr>
-            </w:pPr>
-            <w:r>
-              <w:rPr>
-                <w:rFonts w:cstheme="minorHAnsi"/>
-                <w:bCs/>
-                <w:sz w:val="28"/>
-                <w:szCs w:val="28"/>
-              </w:rPr>
-              <w:t>Длина спального места</w:t>
-            </w:r>
-          </w:p>
-        </w:tc>
-        <w:tc>
-          <w:tcPr>
-            <w:tcW w:w="2312" w:type="dxa"/>
-          </w:tcPr>
-          <w:p>
-            <w:pPr>
-              <w:jc w:val="center"/>
-              <w:rPr>
-                <w:rFonts w:cstheme="minorHAnsi"/>
-                <w:bCs/>
-                <w:sz w:val="28"/>
-                <w:szCs w:val="28"/>
-              </w:rPr>
-            </w:pPr>
-            <w:r>
-              <w:rPr>
-                <w:rFonts w:cstheme="minorHAnsi"/>
-                <w:bCs/>
-                <w:sz w:val="28"/>
-                <w:szCs w:val="28"/>
-              </w:rPr>
-              <w:t>2000</w:t>
-            </w:r>
-          </w:p>
-        </w:tc>
-        <w:tc>
-          <w:tcPr>
-            <w:tcW w:w="5953" w:type="dxa"/>
-          </w:tcPr>
-          <w:p>
-            <w:pPr>
-              <w:jc w:val="center"/>
-              <w:rPr>
-                <w:rFonts w:cstheme="minorHAnsi"/>
-                <w:bCs/>
-                <w:sz w:val="28"/>
-                <w:szCs w:val="28"/>
-              </w:rPr>
-            </w:pPr>
-            <w:r>
-              <w:rPr>
-                <w:rFonts w:cstheme="minorHAnsi"/>
-                <w:bCs/>
-                <w:sz w:val="28"/>
-                <w:szCs w:val="28"/>
-              </w:rPr>
-              <w:t xml:space="preserve">800 </w:t>
-            </w:r>
+              <w:t>&lt;</w:t>
+            </w:r>
+            <w:proofErr w:type="gramStart"/>
             <w:r>
               <w:rPr>
                 <w:rFonts w:cstheme="minorHAnsi"/>
@@ -4821,7 +4849,7 @@
                 <w:szCs w:val="28"/>
                 <w:lang w:val="en-US"/>
               </w:rPr>
-              <w:t>&lt;=</w:t>
+              <w:t>=</w:t>
             </w:r>
             <w:r>
               <w:rPr>
@@ -4830,17 +4858,9 @@
                 <w:sz w:val="28"/>
                 <w:szCs w:val="28"/>
               </w:rPr>
-              <w:t xml:space="preserve"> </w:t>
-            </w:r>
-            <w:r>
-              <w:rPr>
-                <w:rFonts w:cstheme="minorHAnsi"/>
-                <w:b/>
-                <w:sz w:val="28"/>
-                <w:szCs w:val="28"/>
-              </w:rPr>
-              <w:t>целое число</w:t>
-            </w:r>
+              <w:t xml:space="preserve">  2100</w:t>
+            </w:r>
+            <w:proofErr w:type="gramEnd"/>
             <w:r>
               <w:rPr>
                 <w:rFonts w:cstheme="minorHAnsi"/>
@@ -4848,8 +4868,20 @@
                 <w:sz w:val="28"/>
                 <w:szCs w:val="28"/>
               </w:rPr>
-              <w:t xml:space="preserve"> </w:t>
-            </w:r>
+              <w:t xml:space="preserve"> шаг 1</w:t>
+            </w:r>
+          </w:p>
+          <w:p>
+            <w:pPr>
+              <w:jc w:val="center"/>
+              <w:rPr>
+                <w:rFonts w:cstheme="minorHAnsi"/>
+                <w:bCs/>
+                <w:sz w:val="28"/>
+                <w:szCs w:val="28"/>
+              </w:rPr>
+            </w:pPr>
+            <w:proofErr w:type="spellStart"/>
             <w:r>
               <w:rPr>
                 <w:rFonts w:cstheme="minorHAnsi"/>
@@ -4858,9 +4890,221 @@
                 <w:szCs w:val="28"/>
                 <w:lang w:val="en-US"/>
               </w:rPr>
-              <w:t>&lt;</w:t>
-            </w:r>
-            <w:proofErr w:type="gramStart"/>
+              <w:t>Datalist</w:t>
+            </w:r>
+            <w:proofErr w:type="spellEnd"/>
+            <w:r>
+              <w:rPr>
+                <w:rFonts w:cstheme="minorHAnsi"/>
+                <w:bCs/>
+                <w:sz w:val="28"/>
+                <w:szCs w:val="28"/>
+              </w:rPr>
+              <w:t xml:space="preserve"> </w:t>
+            </w:r>
+            <w:r>
+              <w:rPr>
+                <w:rFonts w:cstheme="minorHAnsi"/>
+                <w:bCs/>
+                <w:sz w:val="28"/>
+                <w:szCs w:val="28"/>
+              </w:rPr>
+              <w:t>предлагает опции:</w:t>
+            </w:r>
+          </w:p>
+          <w:p>
+            <w:pPr>
+              <w:jc w:val="center"/>
+              <w:rPr>
+                <w:rFonts w:cstheme="minorHAnsi"/>
+                <w:bCs/>
+                <w:sz w:val="28"/>
+                <w:szCs w:val="28"/>
+              </w:rPr>
+            </w:pPr>
+            <w:r>
+              <w:rPr>
+                <w:rFonts w:cstheme="minorHAnsi"/>
+                <w:bCs/>
+                <w:sz w:val="28"/>
+                <w:szCs w:val="28"/>
+              </w:rPr>
+              <w:t>1400</w:t>
+            </w:r>
+          </w:p>
+          <w:p>
+            <w:pPr>
+              <w:jc w:val="center"/>
+              <w:rPr>
+                <w:rFonts w:cstheme="minorHAnsi"/>
+                <w:bCs/>
+                <w:sz w:val="28"/>
+                <w:szCs w:val="28"/>
+              </w:rPr>
+            </w:pPr>
+            <w:r>
+              <w:rPr>
+                <w:rFonts w:cstheme="minorHAnsi"/>
+                <w:bCs/>
+                <w:sz w:val="28"/>
+                <w:szCs w:val="28"/>
+              </w:rPr>
+              <w:t>1600</w:t>
+            </w:r>
+          </w:p>
+          <w:p>
+            <w:pPr>
+              <w:jc w:val="center"/>
+              <w:rPr>
+                <w:rFonts w:cstheme="minorHAnsi"/>
+                <w:bCs/>
+                <w:sz w:val="28"/>
+                <w:szCs w:val="28"/>
+              </w:rPr>
+            </w:pPr>
+            <w:r>
+              <w:rPr>
+                <w:rFonts w:cstheme="minorHAnsi"/>
+                <w:bCs/>
+                <w:sz w:val="28"/>
+                <w:szCs w:val="28"/>
+              </w:rPr>
+              <w:t>180</w:t>
+            </w:r>
+            <w:r>
+              <w:rPr>
+                <w:rFonts w:cstheme="minorHAnsi"/>
+                <w:bCs/>
+                <w:sz w:val="28"/>
+                <w:szCs w:val="28"/>
+              </w:rPr>
+              <w:t>0</w:t>
+            </w:r>
+          </w:p>
+        </w:tc>
+        <w:tc>
+          <w:tcPr>
+            <w:tcW w:w="2126" w:type="dxa"/>
+          </w:tcPr>
+          <w:p>
+            <w:pPr>
+              <w:jc w:val="center"/>
+              <w:rPr>
+                <w:rFonts w:cstheme="minorHAnsi"/>
+                <w:bCs/>
+                <w:sz w:val="28"/>
+                <w:szCs w:val="28"/>
+              </w:rPr>
+            </w:pPr>
+            <w:r>
+              <w:rPr>
+                <w:rFonts w:cstheme="minorHAnsi"/>
+                <w:bCs/>
+                <w:sz w:val="28"/>
+                <w:szCs w:val="28"/>
+              </w:rPr>
+              <w:t>См. п. 4.3.15</w:t>
+            </w:r>
+          </w:p>
+        </w:tc>
+      </w:tr>
+      <w:tr>
+        <w:tc>
+          <w:tcPr>
+            <w:tcW w:w="1396" w:type="dxa"/>
+          </w:tcPr>
+          <w:p>
+            <w:pPr>
+              <w:rPr>
+                <w:rFonts w:cstheme="minorHAnsi"/>
+                <w:bCs/>
+                <w:sz w:val="28"/>
+                <w:szCs w:val="28"/>
+              </w:rPr>
+            </w:pPr>
+            <w:r>
+              <w:rPr>
+                <w:rFonts w:cstheme="minorHAnsi"/>
+                <w:bCs/>
+                <w:sz w:val="28"/>
+                <w:szCs w:val="28"/>
+              </w:rPr>
+              <w:t>4.3.8.</w:t>
+            </w:r>
+          </w:p>
+        </w:tc>
+        <w:tc>
+          <w:tcPr>
+            <w:tcW w:w="2950" w:type="dxa"/>
+          </w:tcPr>
+          <w:p>
+            <w:pPr>
+              <w:rPr>
+                <w:rFonts w:cstheme="minorHAnsi"/>
+                <w:bCs/>
+                <w:sz w:val="28"/>
+                <w:szCs w:val="28"/>
+              </w:rPr>
+            </w:pPr>
+            <w:r>
+              <w:rPr>
+                <w:rFonts w:cstheme="minorHAnsi"/>
+                <w:bCs/>
+                <w:sz w:val="28"/>
+                <w:szCs w:val="28"/>
+              </w:rPr>
+              <w:t>Длина спального места</w:t>
+            </w:r>
+          </w:p>
+        </w:tc>
+        <w:tc>
+          <w:tcPr>
+            <w:tcW w:w="2312" w:type="dxa"/>
+          </w:tcPr>
+          <w:p>
+            <w:pPr>
+              <w:jc w:val="center"/>
+              <w:rPr>
+                <w:rFonts w:cstheme="minorHAnsi"/>
+                <w:bCs/>
+                <w:sz w:val="28"/>
+                <w:szCs w:val="28"/>
+              </w:rPr>
+            </w:pPr>
+            <w:r>
+              <w:rPr>
+                <w:rFonts w:cstheme="minorHAnsi"/>
+                <w:bCs/>
+                <w:sz w:val="28"/>
+                <w:szCs w:val="28"/>
+              </w:rPr>
+              <w:t>2000</w:t>
+            </w:r>
+          </w:p>
+        </w:tc>
+        <w:tc>
+          <w:tcPr>
+            <w:tcW w:w="5953" w:type="dxa"/>
+          </w:tcPr>
+          <w:p>
+            <w:pPr>
+              <w:jc w:val="center"/>
+              <w:rPr>
+                <w:rFonts w:cstheme="minorHAnsi"/>
+                <w:bCs/>
+                <w:sz w:val="28"/>
+                <w:szCs w:val="28"/>
+              </w:rPr>
+            </w:pPr>
+            <w:r>
+              <w:rPr>
+                <w:rFonts w:cstheme="minorHAnsi"/>
+                <w:bCs/>
+                <w:sz w:val="28"/>
+                <w:szCs w:val="28"/>
+              </w:rPr>
+              <w:t xml:space="preserve">800 </w:t>
+            </w:r>
             <w:r>
               <w:rPr>
                 <w:rFonts w:cstheme="minorHAnsi"/>
@@ -4869,7 +5113,7 @@
                 <w:szCs w:val="28"/>
                 <w:lang w:val="en-US"/>
               </w:rPr>
-              <w:t>=</w:t>
+              <w:t>&lt;=</w:t>
             </w:r>
             <w:r>
               <w:rPr>
@@ -4883,38 +5127,42 @@
             <w:r>
               <w:rPr>
                 <w:rFonts w:cstheme="minorHAnsi"/>
+                <w:b/>
+                <w:sz w:val="28"/>
+                <w:szCs w:val="28"/>
+              </w:rPr>
+              <w:t>целое число</w:t>
+            </w:r>
+            <w:r>
+              <w:rPr>
+                <w:rFonts w:cstheme="minorHAnsi"/>
                 <w:bCs/>
                 <w:sz w:val="28"/>
                 <w:szCs w:val="28"/>
               </w:rPr>
-              <w:t xml:space="preserve"> 2100</w:t>
-            </w:r>
-            <w:proofErr w:type="gramEnd"/>
+              <w:t xml:space="preserve"> </w:t>
+            </w:r>
             <w:r>
               <w:rPr>
                 <w:rFonts w:cstheme="minorHAnsi"/>
                 <w:bCs/>
                 <w:sz w:val="28"/>
                 <w:szCs w:val="28"/>
-              </w:rPr>
-              <w:t xml:space="preserve"> шаг 1</w:t>
-            </w:r>
-          </w:p>
-        </w:tc>
-        <w:tc>
-          <w:tcPr>
-            <w:tcW w:w="2126" w:type="dxa"/>
-          </w:tcPr>
-          <w:p>
-            <w:pPr>
-              <w:jc w:val="center"/>
+                <w:lang w:val="en-US"/>
+              </w:rPr>
+              <w:t>&lt;</w:t>
+            </w:r>
+            <w:proofErr w:type="gramStart"/>
+            <w:r>
               <w:rPr>
                 <w:rFonts w:cstheme="minorHAnsi"/>
                 <w:bCs/>
                 <w:sz w:val="28"/>
                 <w:szCs w:val="28"/>
-              </w:rPr>
-            </w:pPr>
+                <w:lang w:val="en-US"/>
+              </w:rPr>
+              <w:t>=</w:t>
+            </w:r>
             <w:r>
               <w:rPr>
                 <w:rFonts w:cstheme="minorHAnsi"/>
@@ -4922,49 +5170,41 @@
                 <w:sz w:val="28"/>
                 <w:szCs w:val="28"/>
               </w:rPr>
-              <w:t>См. п. 4.3.15</w:t>
-            </w:r>
-          </w:p>
-        </w:tc>
-      </w:tr>
-      <w:tr>
-        <w:tc>
-          <w:tcPr>
-            <w:tcW w:w="1396" w:type="dxa"/>
-          </w:tcPr>
-          <w:p>
-            <w:pPr>
+              <w:t xml:space="preserve">  2100</w:t>
+            </w:r>
+            <w:proofErr w:type="gramEnd"/>
+            <w:r>
               <w:rPr>
                 <w:rFonts w:cstheme="minorHAnsi"/>
                 <w:bCs/>
                 <w:sz w:val="28"/>
                 <w:szCs w:val="28"/>
               </w:rPr>
-            </w:pPr>
-            <w:r>
+              <w:t xml:space="preserve"> шаг 1</w:t>
+            </w:r>
+          </w:p>
+          <w:p>
+            <w:pPr>
+              <w:jc w:val="center"/>
               <w:rPr>
                 <w:rFonts w:cstheme="minorHAnsi"/>
                 <w:bCs/>
                 <w:sz w:val="28"/>
                 <w:szCs w:val="28"/>
               </w:rPr>
-              <w:t>4.3.9.</w:t>
-            </w:r>
-          </w:p>
-        </w:tc>
-        <w:tc>
-          <w:tcPr>
-            <w:tcW w:w="2950" w:type="dxa"/>
-          </w:tcPr>
-          <w:p>
-            <w:pPr>
+            </w:pPr>
+            <w:proofErr w:type="spellStart"/>
+            <w:r>
               <w:rPr>
                 <w:rFonts w:cstheme="minorHAnsi"/>
                 <w:bCs/>
                 <w:sz w:val="28"/>
                 <w:szCs w:val="28"/>
-              </w:rPr>
-            </w:pPr>
+                <w:lang w:val="en-US"/>
+              </w:rPr>
+              <w:t>Datalist</w:t>
+            </w:r>
+            <w:proofErr w:type="spellEnd"/>
             <w:r>
               <w:rPr>
                 <w:rFonts w:cstheme="minorHAnsi"/>
@@ -4972,49 +5212,37 @@
                 <w:sz w:val="28"/>
                 <w:szCs w:val="28"/>
               </w:rPr>
-              <w:t>Опоры</w:t>
-            </w:r>
-          </w:p>
-        </w:tc>
-        <w:tc>
-          <w:tcPr>
-            <w:tcW w:w="2312" w:type="dxa"/>
-          </w:tcPr>
-          <w:p>
-            <w:pPr>
-              <w:jc w:val="center"/>
+              <w:t xml:space="preserve"> </w:t>
+            </w:r>
+            <w:r>
               <w:rPr>
                 <w:rFonts w:cstheme="minorHAnsi"/>
                 <w:bCs/>
                 <w:sz w:val="28"/>
                 <w:szCs w:val="28"/>
               </w:rPr>
-            </w:pPr>
-            <w:r>
+              <w:t>предлагает опции:</w:t>
+            </w:r>
+          </w:p>
+          <w:p>
+            <w:pPr>
+              <w:jc w:val="center"/>
               <w:rPr>
                 <w:rFonts w:cstheme="minorHAnsi"/>
                 <w:bCs/>
                 <w:sz w:val="28"/>
                 <w:szCs w:val="28"/>
               </w:rPr>
-              <w:t>ОК</w:t>
-            </w:r>
-          </w:p>
-        </w:tc>
-        <w:tc>
-          <w:tcPr>
-            <w:tcW w:w="5953" w:type="dxa"/>
-          </w:tcPr>
-          <w:p>
-            <w:pPr>
-              <w:jc w:val="center"/>
+            </w:pPr>
+            <w:r>
               <w:rPr>
                 <w:rFonts w:cstheme="minorHAnsi"/>
                 <w:bCs/>
                 <w:sz w:val="28"/>
                 <w:szCs w:val="28"/>
               </w:rPr>
-            </w:pPr>
+              <w:t>1</w:t>
+            </w:r>
             <w:r>
               <w:rPr>
                 <w:rFonts w:cstheme="minorHAnsi"/>
@@ -5022,39 +5250,37 @@
                 <w:sz w:val="28"/>
                 <w:szCs w:val="28"/>
               </w:rPr>
-              <w:t>ОК</w:t>
-            </w:r>
-          </w:p>
-          <w:p>
-            <w:pPr>
-              <w:jc w:val="center"/>
+              <w:t>9</w:t>
+            </w:r>
+            <w:r>
               <w:rPr>
                 <w:rFonts w:cstheme="minorHAnsi"/>
                 <w:bCs/>
                 <w:sz w:val="28"/>
                 <w:szCs w:val="28"/>
               </w:rPr>
-            </w:pPr>
-            <w:r>
+              <w:t>00</w:t>
+            </w:r>
+          </w:p>
+          <w:p>
+            <w:pPr>
+              <w:jc w:val="center"/>
               <w:rPr>
                 <w:rFonts w:cstheme="minorHAnsi"/>
                 <w:bCs/>
                 <w:sz w:val="28"/>
                 <w:szCs w:val="28"/>
               </w:rPr>
-              <w:t>ОМ</w:t>
-            </w:r>
-          </w:p>
-          <w:p>
-            <w:pPr>
-              <w:jc w:val="center"/>
+            </w:pPr>
+            <w:r>
               <w:rPr>
                 <w:rFonts w:cstheme="minorHAnsi"/>
                 <w:bCs/>
                 <w:sz w:val="28"/>
                 <w:szCs w:val="28"/>
               </w:rPr>
-            </w:pPr>
+              <w:t>20</w:t>
+            </w:r>
             <w:r>
               <w:rPr>
                 <w:rFonts w:cstheme="minorHAnsi"/>
@@ -5062,9 +5288,14 @@
                 <w:sz w:val="28"/>
                 <w:szCs w:val="28"/>
               </w:rPr>
-              <w:t>МО</w:t>
-            </w:r>
-          </w:p>
+              <w:t>00</w:t>
+            </w:r>
+          </w:p>
+        </w:tc>
+        <w:tc>
+          <w:tcPr>
+            <w:tcW w:w="2126" w:type="dxa"/>
+          </w:tcPr>
           <w:p>
             <w:pPr>
               <w:jc w:val="center"/>
@@ -5082,12 +5313,18 @@
                 <w:sz w:val="28"/>
                 <w:szCs w:val="28"/>
               </w:rPr>
-              <w:t>МО-УД</w:t>
-            </w:r>
-          </w:p>
-          <w:p>
-            <w:pPr>
-              <w:jc w:val="center"/>
+              <w:t>См. п. 4.3.15</w:t>
+            </w:r>
+          </w:p>
+        </w:tc>
+      </w:tr>
+      <w:tr>
+        <w:tc>
+          <w:tcPr>
+            <w:tcW w:w="1396" w:type="dxa"/>
+          </w:tcPr>
+          <w:p>
+            <w:pPr>
               <w:rPr>
                 <w:rFonts w:cstheme="minorHAnsi"/>
                 <w:bCs/>
@@ -5102,12 +5339,16 @@
                 <w:sz w:val="28"/>
                 <w:szCs w:val="28"/>
               </w:rPr>
-              <w:t>ОП-06</w:t>
-            </w:r>
-          </w:p>
-          <w:p>
-            <w:pPr>
-              <w:jc w:val="center"/>
+              <w:t>4.3.9.</w:t>
+            </w:r>
+          </w:p>
+        </w:tc>
+        <w:tc>
+          <w:tcPr>
+            <w:tcW w:w="2950" w:type="dxa"/>
+          </w:tcPr>
+          <w:p>
+            <w:pPr>
               <w:rPr>
                 <w:rFonts w:cstheme="minorHAnsi"/>
                 <w:bCs/>
@@ -5122,13 +5363,13 @@
                 <w:sz w:val="28"/>
                 <w:szCs w:val="28"/>
               </w:rPr>
-              <w:t>БО</w:t>
-            </w:r>
-          </w:p>
-        </w:tc>
-        <w:tc>
-          <w:tcPr>
-            <w:tcW w:w="2126" w:type="dxa"/>
+              <w:t>Опоры</w:t>
+            </w:r>
+          </w:p>
+        </w:tc>
+        <w:tc>
+          <w:tcPr>
+            <w:tcW w:w="2312" w:type="dxa"/>
           </w:tcPr>
           <w:p>
             <w:pPr>
@@ -5147,18 +5388,17 @@
                 <w:sz w:val="28"/>
                 <w:szCs w:val="28"/>
               </w:rPr>
-              <w:t>См. п. 4.3.15</w:t>
-            </w:r>
-          </w:p>
-        </w:tc>
-      </w:tr>
-      <w:tr>
-        <w:tc>
-          <w:tcPr>
-            <w:tcW w:w="1396" w:type="dxa"/>
-          </w:tcPr>
-          <w:p>
-            <w:pPr>
+              <w:t>ОК</w:t>
+            </w:r>
+          </w:p>
+        </w:tc>
+        <w:tc>
+          <w:tcPr>
+            <w:tcW w:w="5953" w:type="dxa"/>
+          </w:tcPr>
+          <w:p>
+            <w:pPr>
+              <w:jc w:val="center"/>
               <w:rPr>
                 <w:rFonts w:cstheme="minorHAnsi"/>
                 <w:bCs/>
@@ -5173,16 +5413,12 @@
                 <w:sz w:val="28"/>
                 <w:szCs w:val="28"/>
               </w:rPr>
-              <w:t>4.3.10.</w:t>
-            </w:r>
-          </w:p>
-        </w:tc>
-        <w:tc>
-          <w:tcPr>
-            <w:tcW w:w="2950" w:type="dxa"/>
-          </w:tcPr>
-          <w:p>
-            <w:pPr>
+              <w:t>ОК</w:t>
+            </w:r>
+          </w:p>
+          <w:p>
+            <w:pPr>
+              <w:jc w:val="center"/>
               <w:rPr>
                 <w:rFonts w:cstheme="minorHAnsi"/>
                 <w:bCs/>
@@ -5197,14 +5433,9 @@
                 <w:sz w:val="28"/>
                 <w:szCs w:val="28"/>
               </w:rPr>
-              <w:t>Высота опор</w:t>
-            </w:r>
-          </w:p>
-        </w:tc>
-        <w:tc>
-          <w:tcPr>
-            <w:tcW w:w="2312" w:type="dxa"/>
-          </w:tcPr>
+              <w:t>ОМ</w:t>
+            </w:r>
+          </w:p>
           <w:p>
             <w:pPr>
               <w:jc w:val="center"/>
@@ -5222,14 +5453,10 @@
                 <w:sz w:val="28"/>
                 <w:szCs w:val="28"/>
               </w:rPr>
-              <w:t>250</w:t>
-            </w:r>
-          </w:p>
-        </w:tc>
-        <w:tc>
-          <w:tcPr>
-            <w:tcW w:w="5953" w:type="dxa"/>
-          </w:tcPr>
+              <w:lastRenderedPageBreak/>
+              <w:t>МО</w:t>
+            </w:r>
+          </w:p>
           <w:p>
             <w:pPr>
               <w:jc w:val="center"/>
@@ -5247,7 +5474,7 @@
                 <w:sz w:val="28"/>
                 <w:szCs w:val="28"/>
               </w:rPr>
-              <w:t>200</w:t>
+              <w:t>МО-УД</w:t>
             </w:r>
           </w:p>
           <w:p>
@@ -5267,7 +5494,7 @@
                 <w:sz w:val="28"/>
                 <w:szCs w:val="28"/>
               </w:rPr>
-              <w:t>220</w:t>
+              <w:t>ОП-06</w:t>
             </w:r>
           </w:p>
           <w:p>
@@ -5287,9 +5514,14 @@
                 <w:sz w:val="28"/>
                 <w:szCs w:val="28"/>
               </w:rPr>
-              <w:t>250</w:t>
-            </w:r>
-          </w:p>
+              <w:t>БО</w:t>
+            </w:r>
+          </w:p>
+        </w:tc>
+        <w:tc>
+          <w:tcPr>
+            <w:tcW w:w="2126" w:type="dxa"/>
+          </w:tcPr>
           <w:p>
             <w:pPr>
               <w:jc w:val="center"/>
@@ -5307,12 +5539,19 @@
                 <w:sz w:val="28"/>
                 <w:szCs w:val="28"/>
               </w:rPr>
-              <w:t>260</w:t>
-            </w:r>
-          </w:p>
-          <w:p>
-            <w:pPr>
-              <w:jc w:val="center"/>
+              <w:lastRenderedPageBreak/>
+              <w:t>См. п. 4.3.15</w:t>
+            </w:r>
+          </w:p>
+        </w:tc>
+      </w:tr>
+      <w:tr>
+        <w:tc>
+          <w:tcPr>
+            <w:tcW w:w="1396" w:type="dxa"/>
+          </w:tcPr>
+          <w:p>
+            <w:pPr>
               <w:rPr>
                 <w:rFonts w:cstheme="minorHAnsi"/>
                 <w:bCs/>
@@ -5327,17 +5566,16 @@
                 <w:sz w:val="28"/>
                 <w:szCs w:val="28"/>
               </w:rPr>
-              <w:t>270</w:t>
-            </w:r>
-          </w:p>
-        </w:tc>
-        <w:tc>
-          <w:tcPr>
-            <w:tcW w:w="2126" w:type="dxa"/>
-          </w:tcPr>
-          <w:p>
-            <w:pPr>
-              <w:jc w:val="center"/>
+              <w:t>4.3.10.</w:t>
+            </w:r>
+          </w:p>
+        </w:tc>
+        <w:tc>
+          <w:tcPr>
+            <w:tcW w:w="2950" w:type="dxa"/>
+          </w:tcPr>
+          <w:p>
+            <w:pPr>
               <w:rPr>
                 <w:rFonts w:cstheme="minorHAnsi"/>
                 <w:bCs/>
@@ -5352,18 +5590,17 @@
                 <w:sz w:val="28"/>
                 <w:szCs w:val="28"/>
               </w:rPr>
-              <w:t>См. п. 4.3.15</w:t>
-            </w:r>
-          </w:p>
-        </w:tc>
-      </w:tr>
-      <w:tr>
-        <w:tc>
-          <w:tcPr>
-            <w:tcW w:w="1396" w:type="dxa"/>
-          </w:tcPr>
-          <w:p>
-            <w:pPr>
+              <w:t>Высота опор</w:t>
+            </w:r>
+          </w:p>
+        </w:tc>
+        <w:tc>
+          <w:tcPr>
+            <w:tcW w:w="2312" w:type="dxa"/>
+          </w:tcPr>
+          <w:p>
+            <w:pPr>
+              <w:jc w:val="center"/>
               <w:rPr>
                 <w:rFonts w:cstheme="minorHAnsi"/>
                 <w:bCs/>
@@ -5378,7 +5615,162 @@
                 <w:sz w:val="28"/>
                 <w:szCs w:val="28"/>
               </w:rPr>
-              <w:lastRenderedPageBreak/>
+              <w:t>250</w:t>
+            </w:r>
+          </w:p>
+        </w:tc>
+        <w:tc>
+          <w:tcPr>
+            <w:tcW w:w="5953" w:type="dxa"/>
+          </w:tcPr>
+          <w:p>
+            <w:pPr>
+              <w:jc w:val="center"/>
+              <w:rPr>
+                <w:rFonts w:cstheme="minorHAnsi"/>
+                <w:bCs/>
+                <w:sz w:val="28"/>
+                <w:szCs w:val="28"/>
+              </w:rPr>
+            </w:pPr>
+            <w:r>
+              <w:rPr>
+                <w:rFonts w:cstheme="minorHAnsi"/>
+                <w:bCs/>
+                <w:sz w:val="28"/>
+                <w:szCs w:val="28"/>
+              </w:rPr>
+              <w:t>200</w:t>
+            </w:r>
+          </w:p>
+          <w:p>
+            <w:pPr>
+              <w:jc w:val="center"/>
+              <w:rPr>
+                <w:rFonts w:cstheme="minorHAnsi"/>
+                <w:bCs/>
+                <w:sz w:val="28"/>
+                <w:szCs w:val="28"/>
+              </w:rPr>
+            </w:pPr>
+            <w:r>
+              <w:rPr>
+                <w:rFonts w:cstheme="minorHAnsi"/>
+                <w:bCs/>
+                <w:sz w:val="28"/>
+                <w:szCs w:val="28"/>
+              </w:rPr>
+              <w:t>220</w:t>
+            </w:r>
+          </w:p>
+          <w:p>
+            <w:pPr>
+              <w:jc w:val="center"/>
+              <w:rPr>
+                <w:rFonts w:cstheme="minorHAnsi"/>
+                <w:bCs/>
+                <w:sz w:val="28"/>
+                <w:szCs w:val="28"/>
+              </w:rPr>
+            </w:pPr>
+            <w:r>
+              <w:rPr>
+                <w:rFonts w:cstheme="minorHAnsi"/>
+                <w:bCs/>
+                <w:sz w:val="28"/>
+                <w:szCs w:val="28"/>
+              </w:rPr>
+              <w:t>250</w:t>
+            </w:r>
+          </w:p>
+          <w:p>
+            <w:pPr>
+              <w:jc w:val="center"/>
+              <w:rPr>
+                <w:rFonts w:cstheme="minorHAnsi"/>
+                <w:bCs/>
+                <w:sz w:val="28"/>
+                <w:szCs w:val="28"/>
+              </w:rPr>
+            </w:pPr>
+            <w:r>
+              <w:rPr>
+                <w:rFonts w:cstheme="minorHAnsi"/>
+                <w:bCs/>
+                <w:sz w:val="28"/>
+                <w:szCs w:val="28"/>
+              </w:rPr>
+              <w:t>260</w:t>
+            </w:r>
+          </w:p>
+          <w:p>
+            <w:pPr>
+              <w:jc w:val="center"/>
+              <w:rPr>
+                <w:rFonts w:cstheme="minorHAnsi"/>
+                <w:bCs/>
+                <w:sz w:val="28"/>
+                <w:szCs w:val="28"/>
+              </w:rPr>
+            </w:pPr>
+            <w:r>
+              <w:rPr>
+                <w:rFonts w:cstheme="minorHAnsi"/>
+                <w:bCs/>
+                <w:sz w:val="28"/>
+                <w:szCs w:val="28"/>
+              </w:rPr>
+              <w:t>270</w:t>
+            </w:r>
+          </w:p>
+        </w:tc>
+        <w:tc>
+          <w:tcPr>
+            <w:tcW w:w="2126" w:type="dxa"/>
+          </w:tcPr>
+          <w:p>
+            <w:pPr>
+              <w:jc w:val="center"/>
+              <w:rPr>
+                <w:rFonts w:cstheme="minorHAnsi"/>
+                <w:bCs/>
+                <w:sz w:val="28"/>
+                <w:szCs w:val="28"/>
+              </w:rPr>
+            </w:pPr>
+            <w:r>
+              <w:rPr>
+                <w:rFonts w:cstheme="minorHAnsi"/>
+                <w:bCs/>
+                <w:sz w:val="28"/>
+                <w:szCs w:val="28"/>
+              </w:rPr>
+              <w:t>См. п. 4.3.15</w:t>
+            </w:r>
+          </w:p>
+        </w:tc>
+      </w:tr>
+      <w:tr>
+        <w:tc>
+          <w:tcPr>
+            <w:tcW w:w="1396" w:type="dxa"/>
+          </w:tcPr>
+          <w:p>
+            <w:pPr>
+              <w:rPr>
+                <w:rFonts w:cstheme="minorHAnsi"/>
+                <w:bCs/>
+                <w:sz w:val="28"/>
+                <w:szCs w:val="28"/>
+              </w:rPr>
+            </w:pPr>
+            <w:r>
+              <w:rPr>
+                <w:rFonts w:cstheme="minorHAnsi"/>
+                <w:bCs/>
+                <w:sz w:val="28"/>
+                <w:szCs w:val="28"/>
+              </w:rPr>
               <w:t>4.3.11.</w:t>
             </w:r>
           </w:p>
@@ -11087,7 +11479,6 @@
         <w:t>Если (</w:t>
       </w:r>
       <w:proofErr w:type="spellStart"/>
-      <w:proofErr w:type="gramStart"/>
       <w:r>
         <w:rPr>
           <w:rFonts w:cstheme="minorHAnsi"/>
@@ -11108,7 +11499,6 @@
         <w:t>&lt;</w:t>
       </w:r>
       <w:proofErr w:type="spellStart"/>
-      <w:proofErr w:type="gramEnd"/>
       <w:r>
         <w:rPr>
           <w:rFonts w:cstheme="minorHAnsi"/>
@@ -18080,27 +18470,7 @@
                 <w:sz w:val="24"/>
                 <w:szCs w:val="24"/>
               </w:rPr>
-              <w:t xml:space="preserve"> </w:t>
-            </w:r>
-            <w:proofErr w:type="gramStart"/>
-            <w:r>
-              <w:rPr>
-                <w:rFonts w:cstheme="minorHAnsi"/>
-                <w:b/>
-                <w:sz w:val="24"/>
-                <w:szCs w:val="24"/>
-              </w:rPr>
-              <w:t>&gt;=</w:t>
-            </w:r>
-            <w:proofErr w:type="gramEnd"/>
-            <w:r>
-              <w:rPr>
-                <w:rFonts w:cstheme="minorHAnsi"/>
-                <w:b/>
-                <w:sz w:val="24"/>
-                <w:szCs w:val="24"/>
-              </w:rPr>
-              <w:t xml:space="preserve"> 1800</w:t>
+              <w:t xml:space="preserve"> &gt;= 1800</w:t>
             </w:r>
           </w:p>
           <w:p>
@@ -18129,25 +18499,14 @@
                 <w:lang w:eastAsia="ru-RU"/>
               </w:rPr>
             </w:pPr>
-            <w:proofErr w:type="gramStart"/>
-            <w:r>
-              <w:rPr>
-                <w:rFonts w:cstheme="minorHAnsi"/>
-                <w:b/>
-                <w:sz w:val="24"/>
-                <w:szCs w:val="24"/>
-              </w:rPr>
-              <w:t>&gt;=</w:t>
-            </w:r>
-            <w:proofErr w:type="gramEnd"/>
-            <w:r>
-              <w:rPr>
-                <w:rFonts w:cstheme="minorHAnsi"/>
-                <w:b/>
-                <w:sz w:val="24"/>
-                <w:szCs w:val="24"/>
-              </w:rPr>
-              <w:t xml:space="preserve"> 1800</w:t>
+            <w:r>
+              <w:rPr>
+                <w:rFonts w:cstheme="minorHAnsi"/>
+                <w:b/>
+                <w:sz w:val="24"/>
+                <w:szCs w:val="24"/>
+              </w:rPr>
+              <w:t>&gt;= 1800</w:t>
             </w:r>
           </w:p>
           <w:p>
@@ -20486,27 +20845,7 @@
           <w:sz w:val="24"/>
           <w:szCs w:val="24"/>
         </w:rPr>
-        <w:t xml:space="preserve"> = «МТСМ-</w:t>
-      </w:r>
-      <w:proofErr w:type="gramStart"/>
-      <w:r>
-        <w:rPr>
-          <w:rFonts w:cstheme="minorHAnsi"/>
-          <w:bCs/>
-          <w:sz w:val="24"/>
-          <w:szCs w:val="24"/>
-        </w:rPr>
-        <w:t>06.М</w:t>
-      </w:r>
-      <w:proofErr w:type="gramEnd"/>
-      <w:r>
-        <w:rPr>
-          <w:rFonts w:cstheme="minorHAnsi"/>
-          <w:bCs/>
-          <w:sz w:val="24"/>
-          <w:szCs w:val="24"/>
-        </w:rPr>
-        <w:t>»</w:t>
+        <w:t xml:space="preserve"> = «МТСМ-06.М»</w:t>
       </w:r>
     </w:p>
     <w:p>
@@ -21184,7 +21523,16 @@
           <w:sz w:val="24"/>
           <w:szCs w:val="24"/>
         </w:rPr>
-        <w:t>Если ОП=</w:t>
+        <w:t>Если ОП=ОК</w:t>
+      </w:r>
+      <w:r>
+        <w:rPr>
+          <w:rFonts w:cstheme="minorHAnsi"/>
+          <w:bCs/>
+          <w:sz w:val="24"/>
+          <w:szCs w:val="24"/>
+        </w:rPr>
+        <w:t xml:space="preserve">   </w:t>
       </w:r>
       <w:proofErr w:type="gramStart"/>
       <w:r>
@@ -21194,7 +21542,7 @@
           <w:sz w:val="24"/>
           <w:szCs w:val="24"/>
         </w:rPr>
-        <w:t>ОК</w:t>
+        <w:t xml:space="preserve"> </w:t>
       </w:r>
       <w:proofErr w:type="gramEnd"/>
       <w:r>
@@ -21204,16 +21552,7 @@
           <w:sz w:val="24"/>
           <w:szCs w:val="24"/>
         </w:rPr>
-        <w:t xml:space="preserve">   </w:t>
-      </w:r>
-      <w:r>
-        <w:rPr>
-          <w:rFonts w:cstheme="minorHAnsi"/>
-          <w:bCs/>
-          <w:sz w:val="24"/>
-          <w:szCs w:val="24"/>
-        </w:rPr>
-        <w:t xml:space="preserve"> то </w:t>
+        <w:t xml:space="preserve">то </w:t>
       </w:r>
       <w:r>
         <w:rPr>
@@ -21241,7 +21580,27 @@
           <w:sz w:val="24"/>
           <w:szCs w:val="24"/>
         </w:rPr>
-        <w:t>«Опора Кловер {</w:t>
+        <w:t xml:space="preserve">«Опора </w:t>
+      </w:r>
+      <w:proofErr w:type="spellStart"/>
+      <w:r>
+        <w:rPr>
+          <w:rFonts w:cstheme="minorHAnsi"/>
+          <w:bCs/>
+          <w:sz w:val="24"/>
+          <w:szCs w:val="24"/>
+        </w:rPr>
+        <w:t>Кловер</w:t>
+      </w:r>
+      <w:proofErr w:type="spellEnd"/>
+      <w:r>
+        <w:rPr>
+          <w:rFonts w:cstheme="minorHAnsi"/>
+          <w:bCs/>
+          <w:sz w:val="24"/>
+          <w:szCs w:val="24"/>
+        </w:rPr>
+        <w:t xml:space="preserve"> {</w:t>
       </w:r>
       <w:proofErr w:type="spellStart"/>
       <w:r>
@@ -21295,8 +21654,19 @@
           <w:sz w:val="24"/>
           <w:szCs w:val="24"/>
         </w:rPr>
-        <w:t>Если ОП = ОМ</w:t>
-      </w:r>
+        <w:t xml:space="preserve">Если ОП = </w:t>
+      </w:r>
+      <w:proofErr w:type="gramStart"/>
+      <w:r>
+        <w:rPr>
+          <w:rFonts w:cstheme="minorHAnsi"/>
+          <w:bCs/>
+          <w:sz w:val="24"/>
+          <w:szCs w:val="24"/>
+        </w:rPr>
+        <w:t>ОМ</w:t>
+      </w:r>
+      <w:proofErr w:type="gramEnd"/>
       <w:r>
         <w:rPr>
           <w:rFonts w:cstheme="minorHAnsi"/>
@@ -21332,27 +21702,7 @@
           <w:sz w:val="24"/>
           <w:szCs w:val="24"/>
         </w:rPr>
-        <w:t>МШК-05.</w:t>
-      </w:r>
-      <w:proofErr w:type="gramStart"/>
-      <w:r>
-        <w:rPr>
-          <w:rFonts w:cstheme="minorHAnsi"/>
-          <w:bCs/>
-          <w:sz w:val="24"/>
-          <w:szCs w:val="24"/>
-        </w:rPr>
-        <w:t>20.ОМ</w:t>
-      </w:r>
-      <w:proofErr w:type="gramEnd"/>
-      <w:r>
-        <w:rPr>
-          <w:rFonts w:cstheme="minorHAnsi"/>
-          <w:bCs/>
-          <w:sz w:val="24"/>
-          <w:szCs w:val="24"/>
-        </w:rPr>
-        <w:t>-</w:t>
+        <w:t>МШК-05.20.ОМ-</w:t>
       </w:r>
       <w:r>
         <w:rPr>
@@ -21659,7 +22009,7 @@
           <w:szCs w:val="24"/>
           <w:lang w:eastAsia="ru-RU"/>
         </w:rPr>
-        <w:t>МШК-06-Н9.</w:t>
+        <w:t>МШК-06-</w:t>
       </w:r>
       <w:proofErr w:type="gramStart"/>
       <w:r>
@@ -21670,7 +22020,7 @@
           <w:szCs w:val="24"/>
           <w:lang w:eastAsia="ru-RU"/>
         </w:rPr>
-        <w:t>20.{</w:t>
+        <w:t>Н9.20.{</w:t>
       </w:r>
       <w:proofErr w:type="spellStart"/>
       <w:proofErr w:type="gramEnd"/>
@@ -21752,7 +22102,7 @@
           <w:szCs w:val="24"/>
           <w:lang w:eastAsia="ru-RU"/>
         </w:rPr>
-        <w:t>МШК-06-Н9.</w:t>
+        <w:t>МШК-06-</w:t>
       </w:r>
       <w:proofErr w:type="gramStart"/>
       <w:r>
@@ -21763,7 +22113,7 @@
           <w:szCs w:val="24"/>
           <w:lang w:eastAsia="ru-RU"/>
         </w:rPr>
-        <w:t>20</w:t>
+        <w:t>Н9.20</w:t>
       </w:r>
       <w:r>
         <w:rPr>
@@ -22136,7 +22486,27 @@
           <w:sz w:val="24"/>
           <w:szCs w:val="24"/>
         </w:rPr>
-        <w:t xml:space="preserve"> = 270 то </w:t>
+        <w:t xml:space="preserve"> = </w:t>
+      </w:r>
+      <w:proofErr w:type="gramStart"/>
+      <w:r>
+        <w:rPr>
+          <w:rFonts w:cstheme="minorHAnsi"/>
+          <w:bCs/>
+          <w:sz w:val="24"/>
+          <w:szCs w:val="24"/>
+        </w:rPr>
+        <w:t>270</w:t>
+      </w:r>
+      <w:proofErr w:type="gramEnd"/>
+      <w:r>
+        <w:rPr>
+          <w:rFonts w:cstheme="minorHAnsi"/>
+          <w:bCs/>
+          <w:sz w:val="24"/>
+          <w:szCs w:val="24"/>
+        </w:rPr>
+        <w:t xml:space="preserve"> то </w:t>
       </w:r>
       <w:proofErr w:type="spellStart"/>
       <w:r>
@@ -22156,27 +22526,17 @@
           <w:sz w:val="24"/>
           <w:szCs w:val="24"/>
         </w:rPr>
+        <w:t xml:space="preserve"> скрыть</w:t>
+      </w:r>
+      <w:r>
+        <w:rPr>
+          <w:rFonts w:cstheme="minorHAnsi"/>
+          <w:bCs/>
+          <w:sz w:val="24"/>
+          <w:szCs w:val="24"/>
+        </w:rPr>
         <w:t xml:space="preserve"> </w:t>
       </w:r>
-      <w:proofErr w:type="gramStart"/>
-      <w:r>
-        <w:rPr>
-          <w:rFonts w:cstheme="minorHAnsi"/>
-          <w:bCs/>
-          <w:sz w:val="24"/>
-          <w:szCs w:val="24"/>
-        </w:rPr>
-        <w:t>скрыть</w:t>
-      </w:r>
-      <w:r>
-        <w:rPr>
-          <w:rFonts w:cstheme="minorHAnsi"/>
-          <w:bCs/>
-          <w:sz w:val="24"/>
-          <w:szCs w:val="24"/>
-        </w:rPr>
-        <w:t xml:space="preserve"> </w:t>
-      </w:r>
       <w:r>
         <w:rPr>
           <w:rFonts w:cstheme="minorHAnsi"/>
@@ -22187,7 +22547,6 @@
         </w:rPr>
         <w:t>???</w:t>
       </w:r>
-      <w:proofErr w:type="gramEnd"/>
     </w:p>
     <w:p>
       <w:pPr>
@@ -24584,7 +24943,7 @@
 </file>
 
 <file path=word/numbering.xml><?xml version="1.0" encoding="utf-8"?>
-<w:numbering xmlns:wpc="http://schemas.microsoft.com/office/word/2010/wordprocessingCanvas" xmlns:cx="http://schemas.microsoft.com/office/drawing/2014/chartex" xmlns:cx1="http://schemas.microsoft.com/office/drawing/2015/9/8/chartex" xmlns:cx2="http://schemas.microsoft.com/office/drawing/2015/10/21/chartex" xmlns:cx3="http://schemas.microsoft.com/office/drawing/2016/5/9/chartex" xmlns:cx4="http://schemas.microsoft.com/office/drawing/2016/5/10/chartex" xmlns:cx5="http://schemas.microsoft.com/office/drawing/2016/5/11/chartex" xmlns:cx6="http://schemas.microsoft.com/office/drawing/2016/5/12/chartex" xmlns:cx7="http://schemas.microsoft.com/office/drawing/2016/5/13/chartex" xmlns:cx8="http://schemas.microsoft.com/office/drawing/2016/5/14/chartex" xmlns:mc="http://schemas.openxmlformats.org/markup-compatibility/2006" xmlns:aink="http://schemas.microsoft.com/office/drawing/2016/ink" xmlns:am3d="http://schemas.microsoft.com/office/drawing/2017/model3d" xmlns:o="urn:schemas-microsoft-com:office:office" xmlns:oel="http://schemas.microsoft.com/office/2019/extlst" xmlns:r="http://schemas.openxmlformats.org/officeDocument/2006/relationships" xmlns:m="http://schemas.openxmlformats.org/officeDocument/2006/math" xmlns:v="urn:schemas-microsoft-com:vml" xmlns:wp14="http://schemas.microsoft.com/office/word/2010/wordprocessingDrawing" xmlns:wp="http://schemas.openxmlformats.org/drawingml/2006/wordprocessingDrawing" xmlns:w10="urn:schemas-microsoft-com:office:word" xmlns:w="http://schemas.openxmlformats.org/wordprocessingml/2006/main" xmlns:w14="http://schemas.microsoft.com/office/word/2010/wordml" xmlns:w15="http://schemas.microsoft.com/office/word/2012/wordml" xmlns:w16cex="http://schemas.microsoft.com/office/word/2018/wordml/cex" xmlns:w16cid="http://schemas.microsoft.com/office/word/2016/wordml/cid" xmlns:w16="http://schemas.microsoft.com/office/word/2018/wordml" xmlns:w16du="http://schemas.microsoft.com/office/word/2023/wordml/word16du" xmlns:w16sdtdh="http://schemas.microsoft.com/office/word/2020/wordml/sdtdatahash" xmlns:w16se="http://schemas.microsoft.com/office/word/2015/wordml/symex" xmlns:wpg="http://schemas.microsoft.com/office/word/2010/wordprocessingGroup" xmlns:wpi="http://schemas.microsoft.com/office/word/2010/wordprocessingInk" xmlns:wne="http://schemas.microsoft.com/office/word/2006/wordml" xmlns:wps="http://schemas.microsoft.com/office/word/2010/wordprocessingShape" mc:Ignorable="w14 w15 w16se w16cid w16 w16cex w16sdtdh w16du wp14">
+<w:numbering xmlns:wpc="http://schemas.microsoft.com/office/word/2010/wordprocessingCanvas" xmlns:mc="http://schemas.openxmlformats.org/markup-compatibility/2006" xmlns:o="urn:schemas-microsoft-com:office:office" xmlns:r="http://schemas.openxmlformats.org/officeDocument/2006/relationships" xmlns:m="http://schemas.openxmlformats.org/officeDocument/2006/math" xmlns:v="urn:schemas-microsoft-com:vml" xmlns:wp14="http://schemas.microsoft.com/office/word/2010/wordprocessingDrawing" xmlns:wp="http://schemas.openxmlformats.org/drawingml/2006/wordprocessingDrawing" xmlns:w10="urn:schemas-microsoft-com:office:word" xmlns:w="http://schemas.openxmlformats.org/wordprocessingml/2006/main" xmlns:w14="http://schemas.microsoft.com/office/word/2010/wordml" xmlns:w15="http://schemas.microsoft.com/office/word/2012/wordml" xmlns:wpg="http://schemas.microsoft.com/office/word/2010/wordprocessingGroup" xmlns:wpi="http://schemas.microsoft.com/office/word/2010/wordprocessingInk" xmlns:wne="http://schemas.microsoft.com/office/word/2006/wordml" xmlns:wps="http://schemas.microsoft.com/office/word/2010/wordprocessingShape" mc:Ignorable="w14 w15 wp14">
   <w:abstractNum w:abstractNumId="0" w15:restartNumberingAfterBreak="0">
     <w:nsid w:val="052F0DB4"/>
     <w:multiLevelType w:val="hybridMultilevel"/>
@@ -26004,53 +26363,53 @@
       </w:rPr>
     </w:lvl>
   </w:abstractNum>
-  <w:num w:numId="1" w16cid:durableId="1721174484">
+  <w:num w:numId="1">
     <w:abstractNumId w:val="10"/>
   </w:num>
-  <w:num w:numId="2" w16cid:durableId="1017347675">
+  <w:num w:numId="2">
     <w:abstractNumId w:val="12"/>
   </w:num>
-  <w:num w:numId="3" w16cid:durableId="1035078199">
+  <w:num w:numId="3">
     <w:abstractNumId w:val="9"/>
   </w:num>
-  <w:num w:numId="4" w16cid:durableId="400980849">
+  <w:num w:numId="4">
     <w:abstractNumId w:val="4"/>
   </w:num>
-  <w:num w:numId="5" w16cid:durableId="1218250001">
+  <w:num w:numId="5">
     <w:abstractNumId w:val="5"/>
   </w:num>
-  <w:num w:numId="6" w16cid:durableId="906452167">
+  <w:num w:numId="6">
     <w:abstractNumId w:val="2"/>
   </w:num>
-  <w:num w:numId="7" w16cid:durableId="1392536464">
+  <w:num w:numId="7">
     <w:abstractNumId w:val="3"/>
   </w:num>
-  <w:num w:numId="8" w16cid:durableId="1924800377">
+  <w:num w:numId="8">
     <w:abstractNumId w:val="8"/>
   </w:num>
-  <w:num w:numId="9" w16cid:durableId="836925634">
+  <w:num w:numId="9">
     <w:abstractNumId w:val="1"/>
   </w:num>
-  <w:num w:numId="10" w16cid:durableId="199517559">
+  <w:num w:numId="10">
     <w:abstractNumId w:val="6"/>
   </w:num>
-  <w:num w:numId="11" w16cid:durableId="1931354348">
+  <w:num w:numId="11">
     <w:abstractNumId w:val="0"/>
   </w:num>
-  <w:num w:numId="12" w16cid:durableId="1063258817">
+  <w:num w:numId="12">
     <w:abstractNumId w:val="11"/>
   </w:num>
-  <w:num w:numId="13" w16cid:durableId="1629698977">
+  <w:num w:numId="13">
     <w:abstractNumId w:val="7"/>
   </w:num>
-  <w:num w:numId="14" w16cid:durableId="1204250178">
+  <w:num w:numId="14">
     <w:abstractNumId w:val="13"/>
   </w:num>
 </w:numbering>
 </file>
 
 <file path=word/styles.xml><?xml version="1.0" encoding="utf-8"?>
-<w:styles xmlns:mc="http://schemas.openxmlformats.org/markup-compatibility/2006" xmlns:r="http://schemas.openxmlformats.org/officeDocument/2006/relationships" xmlns:w="http://schemas.openxmlformats.org/wordprocessingml/2006/main" xmlns:w14="http://schemas.microsoft.com/office/word/2010/wordml" xmlns:w15="http://schemas.microsoft.com/office/word/2012/wordml" xmlns:w16cex="http://schemas.microsoft.com/office/word/2018/wordml/cex" xmlns:w16cid="http://schemas.microsoft.com/office/word/2016/wordml/cid" xmlns:w16="http://schemas.microsoft.com/office/word/2018/wordml" xmlns:w16du="http://schemas.microsoft.com/office/word/2023/wordml/word16du" xmlns:w16sdtdh="http://schemas.microsoft.com/office/word/2020/wordml/sdtdatahash" xmlns:w16se="http://schemas.microsoft.com/office/word/2015/wordml/symex" mc:Ignorable="w14 w15 w16se w16cid w16 w16cex w16sdtdh w16du">
+<w:styles xmlns:mc="http://schemas.openxmlformats.org/markup-compatibility/2006" xmlns:r="http://schemas.openxmlformats.org/officeDocument/2006/relationships" xmlns:w="http://schemas.openxmlformats.org/wordprocessingml/2006/main" xmlns:w14="http://schemas.microsoft.com/office/word/2010/wordml" xmlns:w15="http://schemas.microsoft.com/office/word/2012/wordml" mc:Ignorable="w14 w15">
   <w:docDefaults>
     <w:rPrDefault>
       <w:rPr>
@@ -26066,7 +26425,7 @@
       </w:pPr>
     </w:pPrDefault>
   </w:docDefaults>
-  <w:latentStyles w:defLockedState="0" w:defUIPriority="99" w:defSemiHidden="0" w:defUnhideWhenUsed="0" w:defQFormat="0" w:count="376">
+  <w:latentStyles w:defLockedState="0" w:defUIPriority="99" w:defSemiHidden="0" w:defUnhideWhenUsed="0" w:defQFormat="0" w:count="371">
     <w:lsdException w:name="Normal" w:uiPriority="0" w:qFormat="1"/>
     <w:lsdException w:name="heading 1" w:uiPriority="9" w:qFormat="1"/>
     <w:lsdException w:name="heading 2" w:semiHidden="1" w:uiPriority="9" w:unhideWhenUsed="1" w:qFormat="1"/>
@@ -26438,11 +26797,6 @@
     <w:lsdException w:name="List Table 5 Dark Accent 6" w:uiPriority="50"/>
     <w:lsdException w:name="List Table 6 Colorful Accent 6" w:uiPriority="51"/>
     <w:lsdException w:name="List Table 7 Colorful Accent 6" w:uiPriority="52"/>
-    <w:lsdException w:name="Mention" w:semiHidden="1" w:unhideWhenUsed="1"/>
-    <w:lsdException w:name="Smart Hyperlink" w:semiHidden="1" w:unhideWhenUsed="1"/>
-    <w:lsdException w:name="Hashtag" w:semiHidden="1" w:unhideWhenUsed="1"/>
-    <w:lsdException w:name="Unresolved Mention" w:semiHidden="1" w:unhideWhenUsed="1"/>
-    <w:lsdException w:name="Smart Link" w:semiHidden="1" w:unhideWhenUsed="1"/>
   </w:latentStyles>
   <w:style w:type="paragraph" w:default="1" w:styleId="a">
     <w:name w:val="Normal"/>

</xml_diff>

<commit_message>
adding test case 6, 7
</commit_message>
<xml_diff>
--- a/tests/tz_mshk-01.docx
+++ b/tests/tz_mshk-01.docx
@@ -1,6 +1,6 @@
 
 <file path=word/document.xml><?xml version="1.0" encoding="utf-8"?>
-<w:document xmlns:wpc="http://schemas.microsoft.com/office/word/2010/wordprocessingCanvas" xmlns:mc="http://schemas.openxmlformats.org/markup-compatibility/2006" xmlns:o="urn:schemas-microsoft-com:office:office" xmlns:r="http://schemas.openxmlformats.org/officeDocument/2006/relationships" xmlns:m="http://schemas.openxmlformats.org/officeDocument/2006/math" xmlns:v="urn:schemas-microsoft-com:vml" xmlns:wp14="http://schemas.microsoft.com/office/word/2010/wordprocessingDrawing" xmlns:wp="http://schemas.openxmlformats.org/drawingml/2006/wordprocessingDrawing" xmlns:w10="urn:schemas-microsoft-com:office:word" xmlns:w="http://schemas.openxmlformats.org/wordprocessingml/2006/main" xmlns:w14="http://schemas.microsoft.com/office/word/2010/wordml" xmlns:w15="http://schemas.microsoft.com/office/word/2012/wordml" xmlns:wpg="http://schemas.microsoft.com/office/word/2010/wordprocessingGroup" xmlns:wpi="http://schemas.microsoft.com/office/word/2010/wordprocessingInk" xmlns:wne="http://schemas.microsoft.com/office/word/2006/wordml" xmlns:wps="http://schemas.microsoft.com/office/word/2010/wordprocessingShape" mc:Ignorable="w14 w15 wp14">
+<w:document xmlns:wpc="http://schemas.microsoft.com/office/word/2010/wordprocessingCanvas" xmlns:cx="http://schemas.microsoft.com/office/drawing/2014/chartex" xmlns:cx1="http://schemas.microsoft.com/office/drawing/2015/9/8/chartex" xmlns:cx2="http://schemas.microsoft.com/office/drawing/2015/10/21/chartex" xmlns:cx3="http://schemas.microsoft.com/office/drawing/2016/5/9/chartex" xmlns:cx4="http://schemas.microsoft.com/office/drawing/2016/5/10/chartex" xmlns:cx5="http://schemas.microsoft.com/office/drawing/2016/5/11/chartex" xmlns:cx6="http://schemas.microsoft.com/office/drawing/2016/5/12/chartex" xmlns:cx7="http://schemas.microsoft.com/office/drawing/2016/5/13/chartex" xmlns:cx8="http://schemas.microsoft.com/office/drawing/2016/5/14/chartex" xmlns:mc="http://schemas.openxmlformats.org/markup-compatibility/2006" xmlns:aink="http://schemas.microsoft.com/office/drawing/2016/ink" xmlns:am3d="http://schemas.microsoft.com/office/drawing/2017/model3d" xmlns:o="urn:schemas-microsoft-com:office:office" xmlns:oel="http://schemas.microsoft.com/office/2019/extlst" xmlns:r="http://schemas.openxmlformats.org/officeDocument/2006/relationships" xmlns:m="http://schemas.openxmlformats.org/officeDocument/2006/math" xmlns:v="urn:schemas-microsoft-com:vml" xmlns:wp14="http://schemas.microsoft.com/office/word/2010/wordprocessingDrawing" xmlns:wp="http://schemas.openxmlformats.org/drawingml/2006/wordprocessingDrawing" xmlns:w10="urn:schemas-microsoft-com:office:word" xmlns:w="http://schemas.openxmlformats.org/wordprocessingml/2006/main" xmlns:w14="http://schemas.microsoft.com/office/word/2010/wordml" xmlns:w15="http://schemas.microsoft.com/office/word/2012/wordml" xmlns:w16cex="http://schemas.microsoft.com/office/word/2018/wordml/cex" xmlns:w16cid="http://schemas.microsoft.com/office/word/2016/wordml/cid" xmlns:w16="http://schemas.microsoft.com/office/word/2018/wordml" xmlns:w16du="http://schemas.microsoft.com/office/word/2023/wordml/word16du" xmlns:w16sdtdh="http://schemas.microsoft.com/office/word/2020/wordml/sdtdatahash" xmlns:w16se="http://schemas.microsoft.com/office/word/2015/wordml/symex" xmlns:wpg="http://schemas.microsoft.com/office/word/2010/wordprocessingGroup" xmlns:wpi="http://schemas.microsoft.com/office/word/2010/wordprocessingInk" xmlns:wne="http://schemas.microsoft.com/office/word/2006/wordml" xmlns:wps="http://schemas.microsoft.com/office/word/2010/wordprocessingShape" mc:Ignorable="w14 w15 w16se w16cid w16 w16cex w16sdtdh w16du wp14">
   <w:body>
     <w:p>
       <w:pPr>
@@ -513,7 +513,6 @@
           <w:color w:val="000000"/>
         </w:rPr>
       </w:pPr>
-      <w:proofErr w:type="gramStart"/>
       <w:r>
         <w:rPr>
           <w:rFonts w:asciiTheme="minorHAnsi" w:hAnsiTheme="minorHAnsi" w:cstheme="minorHAnsi"/>
@@ -528,15 +527,7 @@
           <w:rFonts w:asciiTheme="minorHAnsi" w:hAnsiTheme="minorHAnsi" w:cstheme="minorHAnsi"/>
           <w:color w:val="000000"/>
         </w:rPr>
-        <w:t xml:space="preserve">  -</w:t>
-      </w:r>
-      <w:proofErr w:type="gramEnd"/>
-      <w:r>
-        <w:rPr>
-          <w:rFonts w:asciiTheme="minorHAnsi" w:hAnsiTheme="minorHAnsi" w:cstheme="minorHAnsi"/>
-          <w:color w:val="000000"/>
-        </w:rPr>
-        <w:t xml:space="preserve"> </w:t>
+        <w:t xml:space="preserve">  - </w:t>
       </w:r>
       <w:r>
         <w:rPr>
@@ -945,7 +936,6 @@
         </w:rPr>
         <w:t xml:space="preserve">лжны появляться </w:t>
       </w:r>
-      <w:proofErr w:type="gramStart"/>
       <w:r>
         <w:rPr>
           <w:rFonts w:asciiTheme="minorHAnsi" w:hAnsiTheme="minorHAnsi" w:cstheme="minorHAnsi"/>
@@ -953,7 +943,6 @@
         </w:rPr>
         <w:t>замечания</w:t>
       </w:r>
-      <w:proofErr w:type="gramEnd"/>
       <w:r>
         <w:rPr>
           <w:rFonts w:asciiTheme="minorHAnsi" w:hAnsiTheme="minorHAnsi" w:cstheme="minorHAnsi"/>
@@ -1410,20 +1399,8 @@
           <w:sz w:val="24"/>
           <w:szCs w:val="24"/>
         </w:rPr>
-        <w:t xml:space="preserve"> </w:t>
-      </w:r>
-      <w:proofErr w:type="spellStart"/>
-      <w:r>
-        <w:rPr>
-          <w:rFonts w:cstheme="minorHAnsi"/>
-          <w:b/>
-          <w:bCs/>
-          <w:sz w:val="24"/>
-          <w:szCs w:val="24"/>
-        </w:rPr>
-        <w:t>Case</w:t>
-      </w:r>
-      <w:proofErr w:type="spellEnd"/>
+        <w:t xml:space="preserve"> Case</w:t>
+      </w:r>
     </w:p>
     <w:p>
       <w:pPr>
@@ -1953,25 +1930,7 @@
           <w:sz w:val="24"/>
           <w:szCs w:val="24"/>
         </w:rPr>
-        <w:t xml:space="preserve">, таблица раздельной выписки и кнопка с </w:t>
-      </w:r>
-      <w:proofErr w:type="gramStart"/>
-      <w:r>
-        <w:rPr>
-          <w:rFonts w:cstheme="minorHAnsi"/>
-          <w:sz w:val="24"/>
-          <w:szCs w:val="24"/>
-        </w:rPr>
-        <w:t>надписью</w:t>
-      </w:r>
-      <w:proofErr w:type="gramEnd"/>
-      <w:r>
-        <w:rPr>
-          <w:rFonts w:cstheme="minorHAnsi"/>
-          <w:sz w:val="24"/>
-          <w:szCs w:val="24"/>
-        </w:rPr>
-        <w:t xml:space="preserve"> «Скачать </w:t>
+        <w:t xml:space="preserve">, таблица раздельной выписки и кнопка с надписью «Скачать </w:t>
       </w:r>
       <w:r>
         <w:rPr>
@@ -4523,17 +4482,7 @@
                 <w:sz w:val="28"/>
                 <w:szCs w:val="28"/>
               </w:rPr>
-              <w:t xml:space="preserve">целое </w:t>
-            </w:r>
-            <w:proofErr w:type="gramStart"/>
-            <w:r>
-              <w:rPr>
-                <w:rFonts w:cstheme="minorHAnsi"/>
-                <w:b/>
-                <w:sz w:val="28"/>
-                <w:szCs w:val="28"/>
-              </w:rPr>
-              <w:t>число</w:t>
+              <w:t>целое число</w:t>
             </w:r>
             <w:r>
               <w:rPr>
@@ -4552,32 +4501,19 @@
                 <w:szCs w:val="28"/>
                 <w:lang w:eastAsia="ru-RU"/>
               </w:rPr>
-              <w:t>&lt;</w:t>
-            </w:r>
-            <w:proofErr w:type="gramEnd"/>
-            <w:r>
-              <w:rPr>
-                <w:rFonts w:eastAsia="Times New Roman" w:cstheme="minorHAnsi"/>
+              <w:t>&lt;= 600  шаг 1</w:t>
+            </w:r>
+          </w:p>
+          <w:p>
+            <w:pPr>
+              <w:jc w:val="center"/>
+              <w:rPr>
+                <w:rFonts w:cstheme="minorHAnsi"/>
                 <w:bCs/>
                 <w:sz w:val="28"/>
                 <w:szCs w:val="28"/>
-                <w:lang w:eastAsia="ru-RU"/>
-              </w:rPr>
-              <w:t>= 600  шаг 1</w:t>
-            </w:r>
-          </w:p>
-          <w:p>
-            <w:pPr>
-              <w:jc w:val="center"/>
-              <w:rPr>
-                <w:rFonts w:cstheme="minorHAnsi"/>
-                <w:bCs/>
-                <w:sz w:val="28"/>
-                <w:szCs w:val="28"/>
-              </w:rPr>
-            </w:pPr>
-            <w:bookmarkStart w:id="0" w:name="_GoBack"/>
-            <w:bookmarkEnd w:id="0"/>
+              </w:rPr>
+            </w:pPr>
             <w:proofErr w:type="spellStart"/>
             <w:r>
               <w:rPr>
@@ -4799,7 +4735,6 @@
                 <w:bCs/>
                 <w:sz w:val="28"/>
                 <w:szCs w:val="28"/>
-                <w:lang w:val="en-US"/>
               </w:rPr>
               <w:t>&lt;=</w:t>
             </w:r>
@@ -4830,6 +4765,36 @@
               </w:rPr>
               <w:t xml:space="preserve"> </w:t>
             </w:r>
+            <w:r>
+              <w:rPr>
+                <w:rFonts w:cstheme="minorHAnsi"/>
+                <w:bCs/>
+                <w:sz w:val="28"/>
+                <w:szCs w:val="28"/>
+              </w:rPr>
+              <w:t>&lt;=</w:t>
+            </w:r>
+            <w:r>
+              <w:rPr>
+                <w:rFonts w:cstheme="minorHAnsi"/>
+                <w:bCs/>
+                <w:sz w:val="28"/>
+                <w:szCs w:val="28"/>
+              </w:rPr>
+              <w:t xml:space="preserve">  2100 шаг 1</w:t>
+            </w:r>
+          </w:p>
+          <w:p>
+            <w:pPr>
+              <w:jc w:val="center"/>
+              <w:rPr>
+                <w:rFonts w:cstheme="minorHAnsi"/>
+                <w:bCs/>
+                <w:sz w:val="28"/>
+                <w:szCs w:val="28"/>
+              </w:rPr>
+            </w:pPr>
+            <w:proofErr w:type="spellStart"/>
             <w:r>
               <w:rPr>
                 <w:rFonts w:cstheme="minorHAnsi"/>
@@ -4838,9 +4803,278 @@
                 <w:szCs w:val="28"/>
                 <w:lang w:val="en-US"/>
               </w:rPr>
-              <w:t>&lt;</w:t>
-            </w:r>
-            <w:proofErr w:type="gramStart"/>
+              <w:t>Datalist</w:t>
+            </w:r>
+            <w:proofErr w:type="spellEnd"/>
+            <w:r>
+              <w:rPr>
+                <w:rFonts w:cstheme="minorHAnsi"/>
+                <w:bCs/>
+                <w:sz w:val="28"/>
+                <w:szCs w:val="28"/>
+              </w:rPr>
+              <w:t xml:space="preserve"> </w:t>
+            </w:r>
+            <w:r>
+              <w:rPr>
+                <w:rFonts w:cstheme="minorHAnsi"/>
+                <w:bCs/>
+                <w:sz w:val="28"/>
+                <w:szCs w:val="28"/>
+              </w:rPr>
+              <w:t>предлагает опции:</w:t>
+            </w:r>
+          </w:p>
+          <w:p>
+            <w:pPr>
+              <w:jc w:val="center"/>
+              <w:rPr>
+                <w:rFonts w:cstheme="minorHAnsi"/>
+                <w:bCs/>
+                <w:sz w:val="28"/>
+                <w:szCs w:val="28"/>
+              </w:rPr>
+            </w:pPr>
+            <w:r>
+              <w:rPr>
+                <w:rFonts w:cstheme="minorHAnsi"/>
+                <w:bCs/>
+                <w:sz w:val="28"/>
+                <w:szCs w:val="28"/>
+              </w:rPr>
+              <w:t>1400</w:t>
+            </w:r>
+          </w:p>
+          <w:p>
+            <w:pPr>
+              <w:jc w:val="center"/>
+              <w:rPr>
+                <w:rFonts w:cstheme="minorHAnsi"/>
+                <w:bCs/>
+                <w:sz w:val="28"/>
+                <w:szCs w:val="28"/>
+              </w:rPr>
+            </w:pPr>
+            <w:r>
+              <w:rPr>
+                <w:rFonts w:cstheme="minorHAnsi"/>
+                <w:bCs/>
+                <w:sz w:val="28"/>
+                <w:szCs w:val="28"/>
+              </w:rPr>
+              <w:t>1600</w:t>
+            </w:r>
+          </w:p>
+          <w:p>
+            <w:pPr>
+              <w:jc w:val="center"/>
+              <w:rPr>
+                <w:rFonts w:cstheme="minorHAnsi"/>
+                <w:bCs/>
+                <w:sz w:val="28"/>
+                <w:szCs w:val="28"/>
+              </w:rPr>
+            </w:pPr>
+            <w:r>
+              <w:rPr>
+                <w:rFonts w:cstheme="minorHAnsi"/>
+                <w:bCs/>
+                <w:sz w:val="28"/>
+                <w:szCs w:val="28"/>
+              </w:rPr>
+              <w:t>1800</w:t>
+            </w:r>
+          </w:p>
+        </w:tc>
+        <w:tc>
+          <w:tcPr>
+            <w:tcW w:w="2126" w:type="dxa"/>
+          </w:tcPr>
+          <w:p>
+            <w:pPr>
+              <w:jc w:val="center"/>
+              <w:rPr>
+                <w:rFonts w:cstheme="minorHAnsi"/>
+                <w:bCs/>
+                <w:sz w:val="28"/>
+                <w:szCs w:val="28"/>
+              </w:rPr>
+            </w:pPr>
+            <w:r>
+              <w:rPr>
+                <w:rFonts w:cstheme="minorHAnsi"/>
+                <w:bCs/>
+                <w:sz w:val="28"/>
+                <w:szCs w:val="28"/>
+              </w:rPr>
+              <w:t>См. п. 4.3.15</w:t>
+            </w:r>
+          </w:p>
+        </w:tc>
+      </w:tr>
+      <w:tr>
+        <w:tc>
+          <w:tcPr>
+            <w:tcW w:w="1396" w:type="dxa"/>
+          </w:tcPr>
+          <w:p>
+            <w:pPr>
+              <w:rPr>
+                <w:rFonts w:cstheme="minorHAnsi"/>
+                <w:bCs/>
+                <w:sz w:val="28"/>
+                <w:szCs w:val="28"/>
+              </w:rPr>
+            </w:pPr>
+            <w:r>
+              <w:rPr>
+                <w:rFonts w:cstheme="minorHAnsi"/>
+                <w:bCs/>
+                <w:sz w:val="28"/>
+                <w:szCs w:val="28"/>
+              </w:rPr>
+              <w:t>4.3.8.</w:t>
+            </w:r>
+          </w:p>
+        </w:tc>
+        <w:tc>
+          <w:tcPr>
+            <w:tcW w:w="2950" w:type="dxa"/>
+          </w:tcPr>
+          <w:p>
+            <w:pPr>
+              <w:rPr>
+                <w:rFonts w:cstheme="minorHAnsi"/>
+                <w:bCs/>
+                <w:sz w:val="28"/>
+                <w:szCs w:val="28"/>
+              </w:rPr>
+            </w:pPr>
+            <w:r>
+              <w:rPr>
+                <w:rFonts w:cstheme="minorHAnsi"/>
+                <w:bCs/>
+                <w:sz w:val="28"/>
+                <w:szCs w:val="28"/>
+              </w:rPr>
+              <w:t>Длина спального места</w:t>
+            </w:r>
+          </w:p>
+        </w:tc>
+        <w:tc>
+          <w:tcPr>
+            <w:tcW w:w="2312" w:type="dxa"/>
+          </w:tcPr>
+          <w:p>
+            <w:pPr>
+              <w:jc w:val="center"/>
+              <w:rPr>
+                <w:rFonts w:cstheme="minorHAnsi"/>
+                <w:bCs/>
+                <w:sz w:val="28"/>
+                <w:szCs w:val="28"/>
+              </w:rPr>
+            </w:pPr>
+            <w:r>
+              <w:rPr>
+                <w:rFonts w:cstheme="minorHAnsi"/>
+                <w:bCs/>
+                <w:sz w:val="28"/>
+                <w:szCs w:val="28"/>
+              </w:rPr>
+              <w:t>2000</w:t>
+            </w:r>
+          </w:p>
+        </w:tc>
+        <w:tc>
+          <w:tcPr>
+            <w:tcW w:w="5953" w:type="dxa"/>
+          </w:tcPr>
+          <w:p>
+            <w:pPr>
+              <w:jc w:val="center"/>
+              <w:rPr>
+                <w:rFonts w:cstheme="minorHAnsi"/>
+                <w:bCs/>
+                <w:sz w:val="28"/>
+                <w:szCs w:val="28"/>
+              </w:rPr>
+            </w:pPr>
+            <w:r>
+              <w:rPr>
+                <w:rFonts w:cstheme="minorHAnsi"/>
+                <w:bCs/>
+                <w:sz w:val="28"/>
+                <w:szCs w:val="28"/>
+              </w:rPr>
+              <w:t xml:space="preserve">800 </w:t>
+            </w:r>
+            <w:r>
+              <w:rPr>
+                <w:rFonts w:cstheme="minorHAnsi"/>
+                <w:bCs/>
+                <w:sz w:val="28"/>
+                <w:szCs w:val="28"/>
+              </w:rPr>
+              <w:t>&lt;=</w:t>
+            </w:r>
+            <w:r>
+              <w:rPr>
+                <w:rFonts w:cstheme="minorHAnsi"/>
+                <w:bCs/>
+                <w:sz w:val="28"/>
+                <w:szCs w:val="28"/>
+              </w:rPr>
+              <w:t xml:space="preserve"> </w:t>
+            </w:r>
+            <w:r>
+              <w:rPr>
+                <w:rFonts w:cstheme="minorHAnsi"/>
+                <w:b/>
+                <w:sz w:val="28"/>
+                <w:szCs w:val="28"/>
+              </w:rPr>
+              <w:t>целое число</w:t>
+            </w:r>
+            <w:r>
+              <w:rPr>
+                <w:rFonts w:cstheme="minorHAnsi"/>
+                <w:bCs/>
+                <w:sz w:val="28"/>
+                <w:szCs w:val="28"/>
+              </w:rPr>
+              <w:t xml:space="preserve"> </w:t>
+            </w:r>
+            <w:r>
+              <w:rPr>
+                <w:rFonts w:cstheme="minorHAnsi"/>
+                <w:bCs/>
+                <w:sz w:val="28"/>
+                <w:szCs w:val="28"/>
+              </w:rPr>
+              <w:t>&lt;=</w:t>
+            </w:r>
+            <w:r>
+              <w:rPr>
+                <w:rFonts w:cstheme="minorHAnsi"/>
+                <w:bCs/>
+                <w:sz w:val="28"/>
+                <w:szCs w:val="28"/>
+              </w:rPr>
+              <w:t xml:space="preserve">  2100 шаг 1</w:t>
+            </w:r>
+          </w:p>
+          <w:p>
+            <w:pPr>
+              <w:jc w:val="center"/>
+              <w:rPr>
+                <w:rFonts w:cstheme="minorHAnsi"/>
+                <w:bCs/>
+                <w:sz w:val="28"/>
+                <w:szCs w:val="28"/>
+              </w:rPr>
+            </w:pPr>
+            <w:proofErr w:type="spellStart"/>
             <w:r>
               <w:rPr>
                 <w:rFonts w:cstheme="minorHAnsi"/>
@@ -4849,8 +5083,9 @@
                 <w:szCs w:val="28"/>
                 <w:lang w:val="en-US"/>
               </w:rPr>
-              <w:t>=</w:t>
-            </w:r>
+              <w:t>Datalist</w:t>
+            </w:r>
+            <w:proofErr w:type="spellEnd"/>
             <w:r>
               <w:rPr>
                 <w:rFonts w:cstheme="minorHAnsi"/>
@@ -4858,9 +5093,8 @@
                 <w:sz w:val="28"/>
                 <w:szCs w:val="28"/>
               </w:rPr>
-              <w:t xml:space="preserve">  2100</w:t>
-            </w:r>
-            <w:proofErr w:type="gramEnd"/>
+              <w:t xml:space="preserve"> </w:t>
+            </w:r>
             <w:r>
               <w:rPr>
                 <w:rFonts w:cstheme="minorHAnsi"/>
@@ -4868,7 +5102,7 @@
                 <w:sz w:val="28"/>
                 <w:szCs w:val="28"/>
               </w:rPr>
-              <w:t xml:space="preserve"> шаг 1</w:t>
+              <w:t>предлагает опции:</w:t>
             </w:r>
           </w:p>
           <w:p>
@@ -4881,27 +5115,26 @@
                 <w:szCs w:val="28"/>
               </w:rPr>
             </w:pPr>
-            <w:proofErr w:type="spellStart"/>
             <w:r>
               <w:rPr>
                 <w:rFonts w:cstheme="minorHAnsi"/>
                 <w:bCs/>
                 <w:sz w:val="28"/>
                 <w:szCs w:val="28"/>
-                <w:lang w:val="en-US"/>
-              </w:rPr>
-              <w:t>Datalist</w:t>
-            </w:r>
-            <w:proofErr w:type="spellEnd"/>
-            <w:r>
+              </w:rPr>
+              <w:t>1900</w:t>
+            </w:r>
+          </w:p>
+          <w:p>
+            <w:pPr>
+              <w:jc w:val="center"/>
               <w:rPr>
                 <w:rFonts w:cstheme="minorHAnsi"/>
                 <w:bCs/>
                 <w:sz w:val="28"/>
                 <w:szCs w:val="28"/>
               </w:rPr>
-              <w:t xml:space="preserve"> </w:t>
-            </w:r>
+            </w:pPr>
             <w:r>
               <w:rPr>
                 <w:rFonts w:cstheme="minorHAnsi"/>
@@ -4909,386 +5142,7 @@
                 <w:sz w:val="28"/>
                 <w:szCs w:val="28"/>
               </w:rPr>
-              <w:t>предлагает опции:</w:t>
-            </w:r>
-          </w:p>
-          <w:p>
-            <w:pPr>
-              <w:jc w:val="center"/>
-              <w:rPr>
-                <w:rFonts w:cstheme="minorHAnsi"/>
-                <w:bCs/>
-                <w:sz w:val="28"/>
-                <w:szCs w:val="28"/>
-              </w:rPr>
-            </w:pPr>
-            <w:r>
-              <w:rPr>
-                <w:rFonts w:cstheme="minorHAnsi"/>
-                <w:bCs/>
-                <w:sz w:val="28"/>
-                <w:szCs w:val="28"/>
-              </w:rPr>
-              <w:t>1400</w:t>
-            </w:r>
-          </w:p>
-          <w:p>
-            <w:pPr>
-              <w:jc w:val="center"/>
-              <w:rPr>
-                <w:rFonts w:cstheme="minorHAnsi"/>
-                <w:bCs/>
-                <w:sz w:val="28"/>
-                <w:szCs w:val="28"/>
-              </w:rPr>
-            </w:pPr>
-            <w:r>
-              <w:rPr>
-                <w:rFonts w:cstheme="minorHAnsi"/>
-                <w:bCs/>
-                <w:sz w:val="28"/>
-                <w:szCs w:val="28"/>
-              </w:rPr>
-              <w:t>1600</w:t>
-            </w:r>
-          </w:p>
-          <w:p>
-            <w:pPr>
-              <w:jc w:val="center"/>
-              <w:rPr>
-                <w:rFonts w:cstheme="minorHAnsi"/>
-                <w:bCs/>
-                <w:sz w:val="28"/>
-                <w:szCs w:val="28"/>
-              </w:rPr>
-            </w:pPr>
-            <w:r>
-              <w:rPr>
-                <w:rFonts w:cstheme="minorHAnsi"/>
-                <w:bCs/>
-                <w:sz w:val="28"/>
-                <w:szCs w:val="28"/>
-              </w:rPr>
-              <w:t>180</w:t>
-            </w:r>
-            <w:r>
-              <w:rPr>
-                <w:rFonts w:cstheme="minorHAnsi"/>
-                <w:bCs/>
-                <w:sz w:val="28"/>
-                <w:szCs w:val="28"/>
-              </w:rPr>
-              <w:t>0</w:t>
-            </w:r>
-          </w:p>
-        </w:tc>
-        <w:tc>
-          <w:tcPr>
-            <w:tcW w:w="2126" w:type="dxa"/>
-          </w:tcPr>
-          <w:p>
-            <w:pPr>
-              <w:jc w:val="center"/>
-              <w:rPr>
-                <w:rFonts w:cstheme="minorHAnsi"/>
-                <w:bCs/>
-                <w:sz w:val="28"/>
-                <w:szCs w:val="28"/>
-              </w:rPr>
-            </w:pPr>
-            <w:r>
-              <w:rPr>
-                <w:rFonts w:cstheme="minorHAnsi"/>
-                <w:bCs/>
-                <w:sz w:val="28"/>
-                <w:szCs w:val="28"/>
-              </w:rPr>
-              <w:t>См. п. 4.3.15</w:t>
-            </w:r>
-          </w:p>
-        </w:tc>
-      </w:tr>
-      <w:tr>
-        <w:tc>
-          <w:tcPr>
-            <w:tcW w:w="1396" w:type="dxa"/>
-          </w:tcPr>
-          <w:p>
-            <w:pPr>
-              <w:rPr>
-                <w:rFonts w:cstheme="minorHAnsi"/>
-                <w:bCs/>
-                <w:sz w:val="28"/>
-                <w:szCs w:val="28"/>
-              </w:rPr>
-            </w:pPr>
-            <w:r>
-              <w:rPr>
-                <w:rFonts w:cstheme="minorHAnsi"/>
-                <w:bCs/>
-                <w:sz w:val="28"/>
-                <w:szCs w:val="28"/>
-              </w:rPr>
-              <w:t>4.3.8.</w:t>
-            </w:r>
-          </w:p>
-        </w:tc>
-        <w:tc>
-          <w:tcPr>
-            <w:tcW w:w="2950" w:type="dxa"/>
-          </w:tcPr>
-          <w:p>
-            <w:pPr>
-              <w:rPr>
-                <w:rFonts w:cstheme="minorHAnsi"/>
-                <w:bCs/>
-                <w:sz w:val="28"/>
-                <w:szCs w:val="28"/>
-              </w:rPr>
-            </w:pPr>
-            <w:r>
-              <w:rPr>
-                <w:rFonts w:cstheme="minorHAnsi"/>
-                <w:bCs/>
-                <w:sz w:val="28"/>
-                <w:szCs w:val="28"/>
-              </w:rPr>
-              <w:t>Длина спального места</w:t>
-            </w:r>
-          </w:p>
-        </w:tc>
-        <w:tc>
-          <w:tcPr>
-            <w:tcW w:w="2312" w:type="dxa"/>
-          </w:tcPr>
-          <w:p>
-            <w:pPr>
-              <w:jc w:val="center"/>
-              <w:rPr>
-                <w:rFonts w:cstheme="minorHAnsi"/>
-                <w:bCs/>
-                <w:sz w:val="28"/>
-                <w:szCs w:val="28"/>
-              </w:rPr>
-            </w:pPr>
-            <w:r>
-              <w:rPr>
-                <w:rFonts w:cstheme="minorHAnsi"/>
-                <w:bCs/>
-                <w:sz w:val="28"/>
-                <w:szCs w:val="28"/>
-              </w:rPr>
               <w:t>2000</w:t>
-            </w:r>
-          </w:p>
-        </w:tc>
-        <w:tc>
-          <w:tcPr>
-            <w:tcW w:w="5953" w:type="dxa"/>
-          </w:tcPr>
-          <w:p>
-            <w:pPr>
-              <w:jc w:val="center"/>
-              <w:rPr>
-                <w:rFonts w:cstheme="minorHAnsi"/>
-                <w:bCs/>
-                <w:sz w:val="28"/>
-                <w:szCs w:val="28"/>
-              </w:rPr>
-            </w:pPr>
-            <w:r>
-              <w:rPr>
-                <w:rFonts w:cstheme="minorHAnsi"/>
-                <w:bCs/>
-                <w:sz w:val="28"/>
-                <w:szCs w:val="28"/>
-              </w:rPr>
-              <w:t xml:space="preserve">800 </w:t>
-            </w:r>
-            <w:r>
-              <w:rPr>
-                <w:rFonts w:cstheme="minorHAnsi"/>
-                <w:bCs/>
-                <w:sz w:val="28"/>
-                <w:szCs w:val="28"/>
-                <w:lang w:val="en-US"/>
-              </w:rPr>
-              <w:t>&lt;=</w:t>
-            </w:r>
-            <w:r>
-              <w:rPr>
-                <w:rFonts w:cstheme="minorHAnsi"/>
-                <w:bCs/>
-                <w:sz w:val="28"/>
-                <w:szCs w:val="28"/>
-              </w:rPr>
-              <w:t xml:space="preserve"> </w:t>
-            </w:r>
-            <w:r>
-              <w:rPr>
-                <w:rFonts w:cstheme="minorHAnsi"/>
-                <w:b/>
-                <w:sz w:val="28"/>
-                <w:szCs w:val="28"/>
-              </w:rPr>
-              <w:t>целое число</w:t>
-            </w:r>
-            <w:r>
-              <w:rPr>
-                <w:rFonts w:cstheme="minorHAnsi"/>
-                <w:bCs/>
-                <w:sz w:val="28"/>
-                <w:szCs w:val="28"/>
-              </w:rPr>
-              <w:t xml:space="preserve"> </w:t>
-            </w:r>
-            <w:r>
-              <w:rPr>
-                <w:rFonts w:cstheme="minorHAnsi"/>
-                <w:bCs/>
-                <w:sz w:val="28"/>
-                <w:szCs w:val="28"/>
-                <w:lang w:val="en-US"/>
-              </w:rPr>
-              <w:t>&lt;</w:t>
-            </w:r>
-            <w:proofErr w:type="gramStart"/>
-            <w:r>
-              <w:rPr>
-                <w:rFonts w:cstheme="minorHAnsi"/>
-                <w:bCs/>
-                <w:sz w:val="28"/>
-                <w:szCs w:val="28"/>
-                <w:lang w:val="en-US"/>
-              </w:rPr>
-              <w:t>=</w:t>
-            </w:r>
-            <w:r>
-              <w:rPr>
-                <w:rFonts w:cstheme="minorHAnsi"/>
-                <w:bCs/>
-                <w:sz w:val="28"/>
-                <w:szCs w:val="28"/>
-              </w:rPr>
-              <w:t xml:space="preserve">  2100</w:t>
-            </w:r>
-            <w:proofErr w:type="gramEnd"/>
-            <w:r>
-              <w:rPr>
-                <w:rFonts w:cstheme="minorHAnsi"/>
-                <w:bCs/>
-                <w:sz w:val="28"/>
-                <w:szCs w:val="28"/>
-              </w:rPr>
-              <w:t xml:space="preserve"> шаг 1</w:t>
-            </w:r>
-          </w:p>
-          <w:p>
-            <w:pPr>
-              <w:jc w:val="center"/>
-              <w:rPr>
-                <w:rFonts w:cstheme="minorHAnsi"/>
-                <w:bCs/>
-                <w:sz w:val="28"/>
-                <w:szCs w:val="28"/>
-              </w:rPr>
-            </w:pPr>
-            <w:proofErr w:type="spellStart"/>
-            <w:r>
-              <w:rPr>
-                <w:rFonts w:cstheme="minorHAnsi"/>
-                <w:bCs/>
-                <w:sz w:val="28"/>
-                <w:szCs w:val="28"/>
-                <w:lang w:val="en-US"/>
-              </w:rPr>
-              <w:t>Datalist</w:t>
-            </w:r>
-            <w:proofErr w:type="spellEnd"/>
-            <w:r>
-              <w:rPr>
-                <w:rFonts w:cstheme="minorHAnsi"/>
-                <w:bCs/>
-                <w:sz w:val="28"/>
-                <w:szCs w:val="28"/>
-              </w:rPr>
-              <w:t xml:space="preserve"> </w:t>
-            </w:r>
-            <w:r>
-              <w:rPr>
-                <w:rFonts w:cstheme="minorHAnsi"/>
-                <w:bCs/>
-                <w:sz w:val="28"/>
-                <w:szCs w:val="28"/>
-              </w:rPr>
-              <w:t>предлагает опции:</w:t>
-            </w:r>
-          </w:p>
-          <w:p>
-            <w:pPr>
-              <w:jc w:val="center"/>
-              <w:rPr>
-                <w:rFonts w:cstheme="minorHAnsi"/>
-                <w:bCs/>
-                <w:sz w:val="28"/>
-                <w:szCs w:val="28"/>
-              </w:rPr>
-            </w:pPr>
-            <w:r>
-              <w:rPr>
-                <w:rFonts w:cstheme="minorHAnsi"/>
-                <w:bCs/>
-                <w:sz w:val="28"/>
-                <w:szCs w:val="28"/>
-              </w:rPr>
-              <w:t>1</w:t>
-            </w:r>
-            <w:r>
-              <w:rPr>
-                <w:rFonts w:cstheme="minorHAnsi"/>
-                <w:bCs/>
-                <w:sz w:val="28"/>
-                <w:szCs w:val="28"/>
-              </w:rPr>
-              <w:t>9</w:t>
-            </w:r>
-            <w:r>
-              <w:rPr>
-                <w:rFonts w:cstheme="minorHAnsi"/>
-                <w:bCs/>
-                <w:sz w:val="28"/>
-                <w:szCs w:val="28"/>
-              </w:rPr>
-              <w:t>00</w:t>
-            </w:r>
-          </w:p>
-          <w:p>
-            <w:pPr>
-              <w:jc w:val="center"/>
-              <w:rPr>
-                <w:rFonts w:cstheme="minorHAnsi"/>
-                <w:bCs/>
-                <w:sz w:val="28"/>
-                <w:szCs w:val="28"/>
-              </w:rPr>
-            </w:pPr>
-            <w:r>
-              <w:rPr>
-                <w:rFonts w:cstheme="minorHAnsi"/>
-                <w:bCs/>
-                <w:sz w:val="28"/>
-                <w:szCs w:val="28"/>
-              </w:rPr>
-              <w:t>20</w:t>
-            </w:r>
-            <w:r>
-              <w:rPr>
-                <w:rFonts w:cstheme="minorHAnsi"/>
-                <w:bCs/>
-                <w:sz w:val="28"/>
-                <w:szCs w:val="28"/>
-              </w:rPr>
-              <w:t>00</w:t>
             </w:r>
           </w:p>
         </w:tc>
@@ -6432,7 +6286,29 @@
           <w:szCs w:val="28"/>
           <w:lang w:eastAsia="ru-RU"/>
         </w:rPr>
-        <w:t>4.3.15. После перезагрузки страницы устанавливаются значения параметров по умолчанию.</w:t>
+        <w:t xml:space="preserve">4.3.15. После перезагрузки страницы </w:t>
+      </w:r>
+      <w:r>
+        <w:rPr>
+          <w:rFonts w:eastAsia="Times New Roman" w:cstheme="minorHAnsi"/>
+          <w:bCs/>
+          <w:color w:val="222222"/>
+          <w:sz w:val="28"/>
+          <w:szCs w:val="28"/>
+          <w:lang w:eastAsia="ru-RU"/>
+        </w:rPr>
+        <w:t xml:space="preserve">автоматически </w:t>
+      </w:r>
+      <w:r>
+        <w:rPr>
+          <w:rFonts w:eastAsia="Times New Roman" w:cstheme="minorHAnsi"/>
+          <w:bCs/>
+          <w:color w:val="222222"/>
+          <w:sz w:val="28"/>
+          <w:szCs w:val="28"/>
+          <w:lang w:eastAsia="ru-RU"/>
+        </w:rPr>
+        <w:t>устанавливаются значения параметров по умолчанию.</w:t>
       </w:r>
       <w:r>
         <w:rPr>
@@ -9361,9 +9237,8 @@
           <w:sz w:val="24"/>
           <w:szCs w:val="24"/>
         </w:rPr>
-        <w:t xml:space="preserve">Если </w:t>
-      </w:r>
-      <w:proofErr w:type="gramStart"/>
+        <w:t>Если (</w:t>
+      </w:r>
       <w:r>
         <w:rPr>
           <w:rFonts w:cstheme="minorHAnsi"/>
@@ -9380,15 +9255,6 @@
           <w:sz w:val="24"/>
           <w:szCs w:val="24"/>
         </w:rPr>
-        <w:t>(</w:t>
-      </w:r>
-      <w:r>
-        <w:rPr>
-          <w:rFonts w:cstheme="minorHAnsi"/>
-          <w:b/>
-          <w:sz w:val="24"/>
-          <w:szCs w:val="24"/>
-        </w:rPr>
         <w:t xml:space="preserve"> </w:t>
       </w:r>
       <w:r>
@@ -9400,7 +9266,6 @@
         </w:rPr>
         <w:t>Фикс</w:t>
       </w:r>
-      <w:proofErr w:type="gramEnd"/>
       <w:r>
         <w:rPr>
           <w:rFonts w:cstheme="minorHAnsi"/>
@@ -10461,7 +10326,6 @@
         </w:rPr>
         <w:t xml:space="preserve"> </w:t>
       </w:r>
-      <w:proofErr w:type="gramStart"/>
       <w:r>
         <w:rPr>
           <w:rFonts w:cstheme="minorHAnsi"/>
@@ -10489,7 +10353,6 @@
         </w:rPr>
         <w:t>=</w:t>
       </w:r>
-      <w:proofErr w:type="gramEnd"/>
       <w:r>
         <w:rPr>
           <w:rFonts w:cstheme="minorHAnsi"/>
@@ -12129,25 +11992,14 @@
                 <w:lang w:eastAsia="ru-RU"/>
               </w:rPr>
             </w:pPr>
-            <w:proofErr w:type="gramStart"/>
-            <w:r>
-              <w:rPr>
-                <w:rFonts w:cstheme="minorHAnsi"/>
-                <w:b/>
-                <w:sz w:val="24"/>
-                <w:szCs w:val="24"/>
-              </w:rPr>
-              <w:t>Число &gt;</w:t>
-            </w:r>
-            <w:proofErr w:type="gramEnd"/>
-            <w:r>
-              <w:rPr>
-                <w:rFonts w:cstheme="minorHAnsi"/>
-                <w:b/>
-                <w:sz w:val="24"/>
-                <w:szCs w:val="24"/>
-              </w:rPr>
-              <w:t xml:space="preserve">= </w:t>
+            <w:r>
+              <w:rPr>
+                <w:rFonts w:cstheme="minorHAnsi"/>
+                <w:b/>
+                <w:sz w:val="24"/>
+                <w:szCs w:val="24"/>
+              </w:rPr>
+              <w:t xml:space="preserve">Число &gt;= </w:t>
             </w:r>
             <w:proofErr w:type="spellStart"/>
             <w:r>
@@ -12420,7 +12272,6 @@
         <w:t>ВОп</w:t>
       </w:r>
       <w:proofErr w:type="spellEnd"/>
-      <w:proofErr w:type="gramStart"/>
       <w:r>
         <w:rPr>
           <w:rFonts w:cstheme="minorHAnsi"/>
@@ -12437,17 +12288,7 @@
           <w:sz w:val="24"/>
           <w:szCs w:val="24"/>
         </w:rPr>
-        <w:t>«</w:t>
-      </w:r>
-      <w:proofErr w:type="gramEnd"/>
-      <w:r>
-        <w:rPr>
-          <w:rFonts w:cstheme="minorHAnsi"/>
-          <w:b/>
-          <w:sz w:val="24"/>
-          <w:szCs w:val="24"/>
-        </w:rPr>
-        <w:t>»</w:t>
+        <w:t>«»</w:t>
       </w:r>
       <w:r>
         <w:rPr>
@@ -15977,27 +15818,7 @@
           <w:sz w:val="24"/>
           <w:szCs w:val="24"/>
         </w:rPr>
-        <w:t>Если (</w:t>
-      </w:r>
-      <w:proofErr w:type="gramStart"/>
-      <w:r>
-        <w:rPr>
-          <w:rFonts w:cstheme="minorHAnsi"/>
-          <w:b/>
-          <w:sz w:val="24"/>
-          <w:szCs w:val="24"/>
-        </w:rPr>
-        <w:t>Ш&lt;</w:t>
-      </w:r>
-      <w:proofErr w:type="gramEnd"/>
-      <w:r>
-        <w:rPr>
-          <w:rFonts w:cstheme="minorHAnsi"/>
-          <w:b/>
-          <w:sz w:val="24"/>
-          <w:szCs w:val="24"/>
-        </w:rPr>
-        <w:t>680 или Ш&gt;2100)</w:t>
+        <w:t>Если (Ш&lt;680 или Ш&gt;2100)</w:t>
       </w:r>
     </w:p>
     <w:p>
@@ -16841,7 +16662,6 @@
         <w:t>Если (</w:t>
       </w:r>
       <w:proofErr w:type="spellStart"/>
-      <w:proofErr w:type="gramStart"/>
       <w:r>
         <w:rPr>
           <w:rFonts w:cstheme="minorHAnsi"/>
@@ -16861,7 +16681,6 @@
         </w:rPr>
         <w:t>&lt;</w:t>
       </w:r>
-      <w:proofErr w:type="gramEnd"/>
       <w:r>
         <w:rPr>
           <w:rFonts w:cstheme="minorHAnsi"/>
@@ -17788,27 +17607,7 @@
           <w:sz w:val="24"/>
           <w:szCs w:val="24"/>
         </w:rPr>
-        <w:t xml:space="preserve">Если (УС=НЕТ и </w:t>
-      </w:r>
-      <w:proofErr w:type="gramStart"/>
-      <w:r>
-        <w:rPr>
-          <w:rFonts w:cstheme="minorHAnsi"/>
-          <w:b/>
-          <w:sz w:val="24"/>
-          <w:szCs w:val="24"/>
-        </w:rPr>
-        <w:t>Ш&gt;=</w:t>
-      </w:r>
-      <w:proofErr w:type="gramEnd"/>
-      <w:r>
-        <w:rPr>
-          <w:rFonts w:cstheme="minorHAnsi"/>
-          <w:b/>
-          <w:sz w:val="24"/>
-          <w:szCs w:val="24"/>
-        </w:rPr>
-        <w:t xml:space="preserve">1800 и </w:t>
+        <w:t xml:space="preserve">Если (УС=НЕТ и Ш&gt;=1800 и </w:t>
       </w:r>
       <w:proofErr w:type="spellStart"/>
       <w:r>
@@ -19160,7 +18959,6 @@
         <w:t>ГлМ</w:t>
       </w:r>
       <w:proofErr w:type="spellEnd"/>
-      <w:proofErr w:type="gramStart"/>
       <w:r>
         <w:rPr>
           <w:rFonts w:cstheme="minorHAnsi"/>
@@ -19169,7 +18967,6 @@
         </w:rPr>
         <w:t>)</w:t>
       </w:r>
-      <w:proofErr w:type="gramEnd"/>
       <w:r>
         <w:rPr>
           <w:rFonts w:cstheme="minorHAnsi"/>
@@ -19285,7 +19082,6 @@
         </w:rPr>
         <w:t>=250</w:t>
       </w:r>
-      <w:proofErr w:type="gramStart"/>
       <w:r>
         <w:rPr>
           <w:rFonts w:cstheme="minorHAnsi"/>
@@ -19294,7 +19090,6 @@
         </w:rPr>
         <w:t>)</w:t>
       </w:r>
-      <w:proofErr w:type="gramEnd"/>
       <w:r>
         <w:rPr>
           <w:rFonts w:cstheme="minorHAnsi"/>
@@ -19382,25 +19177,7 @@
           <w:sz w:val="24"/>
           <w:szCs w:val="24"/>
         </w:rPr>
-        <w:t>Если (ТД=МТД-33</w:t>
-      </w:r>
-      <w:proofErr w:type="gramStart"/>
-      <w:r>
-        <w:rPr>
-          <w:rFonts w:cstheme="minorHAnsi"/>
-          <w:sz w:val="24"/>
-          <w:szCs w:val="24"/>
-        </w:rPr>
-        <w:t>)</w:t>
-      </w:r>
-      <w:proofErr w:type="gramEnd"/>
-      <w:r>
-        <w:rPr>
-          <w:rFonts w:cstheme="minorHAnsi"/>
-          <w:sz w:val="24"/>
-          <w:szCs w:val="24"/>
-        </w:rPr>
-        <w:t xml:space="preserve"> то (ТД скрыть)</w:t>
+        <w:t>Если (ТД=МТД-33) то (ТД скрыть)</w:t>
       </w:r>
     </w:p>
     <w:p>
@@ -19441,25 +19218,7 @@
           <w:sz w:val="24"/>
           <w:szCs w:val="24"/>
         </w:rPr>
-        <w:t>=550</w:t>
-      </w:r>
-      <w:proofErr w:type="gramStart"/>
-      <w:r>
-        <w:rPr>
-          <w:rFonts w:cstheme="minorHAnsi"/>
-          <w:sz w:val="24"/>
-          <w:szCs w:val="24"/>
-        </w:rPr>
-        <w:t>)</w:t>
-      </w:r>
-      <w:proofErr w:type="gramEnd"/>
-      <w:r>
-        <w:rPr>
-          <w:rFonts w:cstheme="minorHAnsi"/>
-          <w:sz w:val="24"/>
-          <w:szCs w:val="24"/>
-        </w:rPr>
-        <w:t xml:space="preserve"> то (</w:t>
+        <w:t>=550) то (</w:t>
       </w:r>
       <w:proofErr w:type="spellStart"/>
       <w:r>
@@ -19500,25 +19259,7 @@
           <w:sz w:val="24"/>
           <w:szCs w:val="24"/>
         </w:rPr>
-        <w:t xml:space="preserve">Если (УС=НЕТ или (УС=УС и </w:t>
-      </w:r>
-      <w:proofErr w:type="gramStart"/>
-      <w:r>
-        <w:rPr>
-          <w:rFonts w:cstheme="minorHAnsi"/>
-          <w:sz w:val="24"/>
-          <w:szCs w:val="24"/>
-        </w:rPr>
-        <w:t>Ш&gt;=</w:t>
-      </w:r>
-      <w:proofErr w:type="gramEnd"/>
-      <w:r>
-        <w:rPr>
-          <w:rFonts w:cstheme="minorHAnsi"/>
-          <w:sz w:val="24"/>
-          <w:szCs w:val="24"/>
-        </w:rPr>
-        <w:t xml:space="preserve">1800 и </w:t>
+        <w:t xml:space="preserve">Если (УС=НЕТ или (УС=УС и Ш&gt;=1800 и </w:t>
       </w:r>
       <w:proofErr w:type="spellStart"/>
       <w:r>
@@ -19670,45 +19411,14 @@
         <w:t>ИнГлМ</w:t>
       </w:r>
       <w:proofErr w:type="spellEnd"/>
-      <w:proofErr w:type="gramStart"/>
-      <w:r>
-        <w:rPr>
-          <w:rFonts w:cstheme="minorHAnsi"/>
-          <w:b/>
-          <w:sz w:val="24"/>
-          <w:szCs w:val="24"/>
-        </w:rPr>
-        <w:t>} .</w:t>
-      </w:r>
-      <w:proofErr w:type="gramEnd"/>
-      <w:r>
-        <w:rPr>
-          <w:rFonts w:cstheme="minorHAnsi"/>
-          <w:b/>
-          <w:sz w:val="24"/>
-          <w:szCs w:val="24"/>
-        </w:rPr>
-        <w:t xml:space="preserve"> {Ш</w:t>
-      </w:r>
-      <w:proofErr w:type="gramStart"/>
-      <w:r>
-        <w:rPr>
-          <w:rFonts w:cstheme="minorHAnsi"/>
-          <w:b/>
-          <w:sz w:val="24"/>
-          <w:szCs w:val="24"/>
-        </w:rPr>
-        <w:t>} .</w:t>
-      </w:r>
-      <w:proofErr w:type="gramEnd"/>
-      <w:r>
-        <w:rPr>
-          <w:rFonts w:cstheme="minorHAnsi"/>
-          <w:b/>
-          <w:sz w:val="24"/>
-          <w:szCs w:val="24"/>
-        </w:rPr>
-        <w:t xml:space="preserve"> {</w:t>
+      <w:r>
+        <w:rPr>
+          <w:rFonts w:cstheme="minorHAnsi"/>
+          <w:b/>
+          <w:sz w:val="24"/>
+          <w:szCs w:val="24"/>
+        </w:rPr>
+        <w:t>} . {Ш} . {</w:t>
       </w:r>
       <w:proofErr w:type="spellStart"/>
       <w:r>
@@ -19721,25 +19431,14 @@
         <w:t>Дл</w:t>
       </w:r>
       <w:proofErr w:type="spellEnd"/>
-      <w:proofErr w:type="gramStart"/>
-      <w:r>
-        <w:rPr>
-          <w:rFonts w:cstheme="minorHAnsi"/>
-          <w:b/>
-          <w:sz w:val="24"/>
-          <w:szCs w:val="24"/>
-        </w:rPr>
-        <w:t>} .</w:t>
-      </w:r>
-      <w:proofErr w:type="gramEnd"/>
-      <w:r>
-        <w:rPr>
-          <w:rFonts w:cstheme="minorHAnsi"/>
-          <w:b/>
-          <w:sz w:val="24"/>
-          <w:szCs w:val="24"/>
-        </w:rPr>
-        <w:t xml:space="preserve"> 2Ф. {ОП} - {УС} -УПК</w:t>
+      <w:r>
+        <w:rPr>
+          <w:rFonts w:cstheme="minorHAnsi"/>
+          <w:b/>
+          <w:sz w:val="24"/>
+          <w:szCs w:val="24"/>
+        </w:rPr>
+        <w:t>} . 2Ф. {ОП} - {УС} -УПК</w:t>
       </w:r>
       <w:r>
         <w:rPr>
@@ -19781,25 +19480,7 @@
           <w:sz w:val="24"/>
           <w:szCs w:val="24"/>
         </w:rPr>
-        <w:t>Если (ОП=ОК или ОП=БО</w:t>
-      </w:r>
-      <w:proofErr w:type="gramStart"/>
-      <w:r>
-        <w:rPr>
-          <w:rFonts w:cstheme="minorHAnsi"/>
-          <w:sz w:val="24"/>
-          <w:szCs w:val="24"/>
-        </w:rPr>
-        <w:t>)</w:t>
-      </w:r>
-      <w:proofErr w:type="gramEnd"/>
-      <w:r>
-        <w:rPr>
-          <w:rFonts w:cstheme="minorHAnsi"/>
-          <w:sz w:val="24"/>
-          <w:szCs w:val="24"/>
-        </w:rPr>
-        <w:t xml:space="preserve"> то (ОП скрыть)</w:t>
+        <w:t>Если (ОП=ОК или ОП=БО) то (ОП скрыть)</w:t>
       </w:r>
     </w:p>
     <w:p>
@@ -19822,25 +19503,7 @@
           <w:sz w:val="24"/>
           <w:szCs w:val="24"/>
         </w:rPr>
-        <w:t xml:space="preserve">Если (ОП=ОМ или ОП=МО или ОП=МО-УД) то </w:t>
-      </w:r>
-      <w:proofErr w:type="gramStart"/>
-      <w:r>
-        <w:rPr>
-          <w:rFonts w:cstheme="minorHAnsi"/>
-          <w:sz w:val="24"/>
-          <w:szCs w:val="24"/>
-        </w:rPr>
-        <w:t>( ОП</w:t>
-      </w:r>
-      <w:proofErr w:type="gramEnd"/>
-      <w:r>
-        <w:rPr>
-          <w:rFonts w:cstheme="minorHAnsi"/>
-          <w:sz w:val="24"/>
-          <w:szCs w:val="24"/>
-        </w:rPr>
-        <w:t>=ОМ)</w:t>
+        <w:t>Если (ОП=ОМ или ОП=МО или ОП=МО-УД) то ( ОП=ОМ)</w:t>
       </w:r>
     </w:p>
     <w:p>
@@ -19863,25 +19526,7 @@
           <w:sz w:val="24"/>
           <w:szCs w:val="24"/>
         </w:rPr>
-        <w:t xml:space="preserve">Если (УС=НЕТ или (УС=УС и </w:t>
-      </w:r>
-      <w:proofErr w:type="gramStart"/>
-      <w:r>
-        <w:rPr>
-          <w:rFonts w:cstheme="minorHAnsi"/>
-          <w:sz w:val="24"/>
-          <w:szCs w:val="24"/>
-        </w:rPr>
-        <w:t>Ш&gt;=</w:t>
-      </w:r>
-      <w:proofErr w:type="gramEnd"/>
-      <w:r>
-        <w:rPr>
-          <w:rFonts w:cstheme="minorHAnsi"/>
-          <w:sz w:val="24"/>
-          <w:szCs w:val="24"/>
-        </w:rPr>
-        <w:t xml:space="preserve">1800 и </w:t>
+        <w:t xml:space="preserve">Если (УС=НЕТ или (УС=УС и Ш&gt;=1800 и </w:t>
       </w:r>
       <w:proofErr w:type="spellStart"/>
       <w:r>
@@ -20024,27 +19669,7 @@
           <w:sz w:val="24"/>
           <w:szCs w:val="24"/>
         </w:rPr>
-        <w:t xml:space="preserve"> = 148</w:t>
-      </w:r>
-      <w:proofErr w:type="gramStart"/>
-      <w:r>
-        <w:rPr>
-          <w:rFonts w:cstheme="minorHAnsi"/>
-          <w:bCs/>
-          <w:sz w:val="24"/>
-          <w:szCs w:val="24"/>
-        </w:rPr>
-        <w:t>)</w:t>
-      </w:r>
-      <w:proofErr w:type="gramEnd"/>
-      <w:r>
-        <w:rPr>
-          <w:rFonts w:cstheme="minorHAnsi"/>
-          <w:bCs/>
-          <w:sz w:val="24"/>
-          <w:szCs w:val="24"/>
-        </w:rPr>
-        <w:t xml:space="preserve"> то (</w:t>
+        <w:t xml:space="preserve"> = 148) то (</w:t>
       </w:r>
       <w:r>
         <w:rPr>
@@ -20091,7 +19716,6 @@
         <w:t>Если (</w:t>
       </w:r>
       <w:proofErr w:type="spellStart"/>
-      <w:proofErr w:type="gramStart"/>
       <w:r>
         <w:rPr>
           <w:rFonts w:cstheme="minorHAnsi"/>
@@ -20109,17 +19733,7 @@
           <w:sz w:val="24"/>
           <w:szCs w:val="24"/>
         </w:rPr>
-        <w:t xml:space="preserve"> !</w:t>
-      </w:r>
-      <w:proofErr w:type="gramEnd"/>
-      <w:r>
-        <w:rPr>
-          <w:rFonts w:cstheme="minorHAnsi"/>
-          <w:bCs/>
-          <w:sz w:val="24"/>
-          <w:szCs w:val="24"/>
-        </w:rPr>
-        <w:t>= 148) то (</w:t>
+        <w:t xml:space="preserve"> != 148) то (</w:t>
       </w:r>
       <w:r>
         <w:rPr>
@@ -20267,20 +19881,9 @@
           <w:sz w:val="24"/>
           <w:szCs w:val="24"/>
         </w:rPr>
-        <w:t>= «</w:t>
-      </w:r>
-      <w:proofErr w:type="gramStart"/>
-      <w:r>
-        <w:rPr>
-          <w:rFonts w:cstheme="minorHAnsi"/>
-          <w:bCs/>
-          <w:sz w:val="24"/>
-          <w:szCs w:val="24"/>
-        </w:rPr>
-        <w:t>Пол.{</w:t>
+        <w:t>= «Пол.{</w:t>
       </w:r>
       <w:proofErr w:type="spellStart"/>
-      <w:proofErr w:type="gramEnd"/>
       <w:r>
         <w:rPr>
           <w:rFonts w:cstheme="minorHAnsi"/>
@@ -20362,20 +19965,9 @@
           <w:sz w:val="24"/>
           <w:szCs w:val="24"/>
         </w:rPr>
-        <w:t>= «</w:t>
-      </w:r>
-      <w:proofErr w:type="gramStart"/>
-      <w:r>
-        <w:rPr>
-          <w:rFonts w:cstheme="minorHAnsi"/>
-          <w:bCs/>
-          <w:sz w:val="24"/>
-          <w:szCs w:val="24"/>
-        </w:rPr>
-        <w:t>Пол.{</w:t>
+        <w:t>= «Пол.{</w:t>
       </w:r>
       <w:proofErr w:type="spellStart"/>
-      <w:proofErr w:type="gramEnd"/>
       <w:r>
         <w:rPr>
           <w:rFonts w:cstheme="minorHAnsi"/>
@@ -20438,27 +20030,7 @@
           <w:sz w:val="24"/>
           <w:szCs w:val="24"/>
         </w:rPr>
-        <w:t xml:space="preserve">Если ОС = </w:t>
-      </w:r>
-      <w:proofErr w:type="gramStart"/>
-      <w:r>
-        <w:rPr>
-          <w:rFonts w:cstheme="minorHAnsi"/>
-          <w:bCs/>
-          <w:sz w:val="24"/>
-          <w:szCs w:val="24"/>
-        </w:rPr>
-        <w:t>НЕТ</w:t>
-      </w:r>
-      <w:proofErr w:type="gramEnd"/>
-      <w:r>
-        <w:rPr>
-          <w:rFonts w:cstheme="minorHAnsi"/>
-          <w:bCs/>
-          <w:sz w:val="24"/>
-          <w:szCs w:val="24"/>
-        </w:rPr>
-        <w:t xml:space="preserve"> то </w:t>
+        <w:t xml:space="preserve">Если ОС = НЕТ то </w:t>
       </w:r>
       <w:r>
         <w:rPr>
@@ -20698,27 +20270,7 @@
           <w:sz w:val="24"/>
           <w:szCs w:val="24"/>
         </w:rPr>
-        <w:t xml:space="preserve">Если ОС = ОС и ТД = МТД-33 и </w:t>
-      </w:r>
-      <w:proofErr w:type="gramStart"/>
-      <w:r>
-        <w:rPr>
-          <w:rFonts w:cstheme="minorHAnsi"/>
-          <w:bCs/>
-          <w:sz w:val="24"/>
-          <w:szCs w:val="24"/>
-        </w:rPr>
-        <w:t>Ш&lt;</w:t>
-      </w:r>
-      <w:proofErr w:type="gramEnd"/>
-      <w:r>
-        <w:rPr>
-          <w:rFonts w:cstheme="minorHAnsi"/>
-          <w:bCs/>
-          <w:sz w:val="24"/>
-          <w:szCs w:val="24"/>
-        </w:rPr>
-        <w:t xml:space="preserve">1900  то </w:t>
+        <w:t xml:space="preserve">Если ОС = ОС и ТД = МТД-33 и Ш&lt;1900  то </w:t>
       </w:r>
       <w:r>
         <w:rPr>
@@ -20762,27 +20314,7 @@
           <w:sz w:val="24"/>
           <w:szCs w:val="24"/>
         </w:rPr>
-        <w:t xml:space="preserve">Если ОС = ОС и ТД = МТД-33 и </w:t>
-      </w:r>
-      <w:proofErr w:type="gramStart"/>
-      <w:r>
-        <w:rPr>
-          <w:rFonts w:cstheme="minorHAnsi"/>
-          <w:bCs/>
-          <w:sz w:val="24"/>
-          <w:szCs w:val="24"/>
-        </w:rPr>
-        <w:t>Ш&gt;=</w:t>
-      </w:r>
-      <w:proofErr w:type="gramEnd"/>
-      <w:r>
-        <w:rPr>
-          <w:rFonts w:cstheme="minorHAnsi"/>
-          <w:bCs/>
-          <w:sz w:val="24"/>
-          <w:szCs w:val="24"/>
-        </w:rPr>
-        <w:t xml:space="preserve">1900  то </w:t>
+        <w:t xml:space="preserve">Если ОС = ОС и ТД = МТД-33 и Ш&gt;=1900  то </w:t>
       </w:r>
       <w:r>
         <w:rPr>
@@ -20870,17 +20402,7 @@
           <w:sz w:val="24"/>
           <w:szCs w:val="24"/>
         </w:rPr>
-        <w:t xml:space="preserve">Если ОС=НЕТ </w:t>
-      </w:r>
-      <w:proofErr w:type="gramStart"/>
-      <w:r>
-        <w:rPr>
-          <w:rFonts w:cstheme="minorHAnsi"/>
-          <w:bCs/>
-          <w:sz w:val="24"/>
-          <w:szCs w:val="24"/>
-        </w:rPr>
-        <w:t xml:space="preserve">то  </w:t>
+        <w:t xml:space="preserve">Если ОС=НЕТ то  </w:t>
       </w:r>
       <w:r>
         <w:rPr>
@@ -20890,18 +20412,7 @@
           <w:szCs w:val="24"/>
           <w:u w:val="single"/>
         </w:rPr>
-        <w:t>Механизм</w:t>
-      </w:r>
-      <w:proofErr w:type="gramEnd"/>
-      <w:r>
-        <w:rPr>
-          <w:rFonts w:cstheme="minorHAnsi"/>
-          <w:bCs/>
-          <w:sz w:val="24"/>
-          <w:szCs w:val="24"/>
-          <w:u w:val="single"/>
-        </w:rPr>
-        <w:t xml:space="preserve"> дивана</w:t>
+        <w:t>Механизм дивана</w:t>
       </w:r>
       <w:r>
         <w:rPr>
@@ -21048,7 +20559,6 @@
         </w:rPr>
         <w:t>ОС=НЕТ</w:t>
       </w:r>
-      <w:proofErr w:type="gramStart"/>
       <w:r>
         <w:rPr>
           <w:rFonts w:cstheme="minorHAnsi"/>
@@ -21058,7 +20568,6 @@
         </w:rPr>
         <w:t>)</w:t>
       </w:r>
-      <w:proofErr w:type="gramEnd"/>
       <w:r>
         <w:rPr>
           <w:rFonts w:cstheme="minorHAnsi"/>
@@ -21155,27 +20664,7 @@
           <w:sz w:val="24"/>
           <w:szCs w:val="24"/>
         </w:rPr>
-        <w:t>ОС=ОС</w:t>
-      </w:r>
-      <w:proofErr w:type="gramStart"/>
-      <w:r>
-        <w:rPr>
-          <w:rFonts w:cstheme="minorHAnsi"/>
-          <w:bCs/>
-          <w:sz w:val="24"/>
-          <w:szCs w:val="24"/>
-        </w:rPr>
-        <w:t>)</w:t>
-      </w:r>
-      <w:proofErr w:type="gramEnd"/>
-      <w:r>
-        <w:rPr>
-          <w:rFonts w:cstheme="minorHAnsi"/>
-          <w:bCs/>
-          <w:sz w:val="24"/>
-          <w:szCs w:val="24"/>
-        </w:rPr>
-        <w:t xml:space="preserve"> то (</w:t>
+        <w:t>ОС=ОС) то (</w:t>
       </w:r>
       <w:r>
         <w:rPr>
@@ -21332,17 +20821,7 @@
           <w:sz w:val="24"/>
           <w:szCs w:val="24"/>
         </w:rPr>
-        <w:t>Если ОП=</w:t>
-      </w:r>
-      <w:proofErr w:type="gramStart"/>
-      <w:r>
-        <w:rPr>
-          <w:rFonts w:cstheme="minorHAnsi"/>
-          <w:bCs/>
-          <w:sz w:val="24"/>
-          <w:szCs w:val="24"/>
-        </w:rPr>
-        <w:t>БО</w:t>
+        <w:t>Если ОП=БО</w:t>
       </w:r>
       <w:r>
         <w:rPr>
@@ -21369,17 +20848,7 @@
           <w:sz w:val="24"/>
           <w:szCs w:val="24"/>
         </w:rPr>
-        <w:t>то</w:t>
-      </w:r>
-      <w:proofErr w:type="gramEnd"/>
-      <w:r>
-        <w:rPr>
-          <w:rFonts w:cstheme="minorHAnsi"/>
-          <w:bCs/>
-          <w:sz w:val="24"/>
-          <w:szCs w:val="24"/>
-        </w:rPr>
-        <w:t xml:space="preserve"> </w:t>
+        <w:t xml:space="preserve">то </w:t>
       </w:r>
       <w:r>
         <w:rPr>
@@ -21425,29 +20894,7 @@
           <w:sz w:val="24"/>
           <w:szCs w:val="24"/>
         </w:rPr>
-        <w:t>Если ОП = МО-</w:t>
-      </w:r>
-      <w:proofErr w:type="gramStart"/>
-      <w:r>
-        <w:rPr>
-          <w:rFonts w:cstheme="minorHAnsi"/>
-          <w:bCs/>
-          <w:color w:val="FF0000"/>
-          <w:sz w:val="24"/>
-          <w:szCs w:val="24"/>
-        </w:rPr>
-        <w:t>УД  то</w:t>
-      </w:r>
-      <w:proofErr w:type="gramEnd"/>
-      <w:r>
-        <w:rPr>
-          <w:rFonts w:cstheme="minorHAnsi"/>
-          <w:bCs/>
-          <w:color w:val="FF0000"/>
-          <w:sz w:val="24"/>
-          <w:szCs w:val="24"/>
-        </w:rPr>
-        <w:t xml:space="preserve"> </w:t>
+        <w:t xml:space="preserve">Если ОП = МО-УД  то </w:t>
       </w:r>
       <w:r>
         <w:rPr>
@@ -21534,25 +20981,14 @@
         </w:rPr>
         <w:t xml:space="preserve">   </w:t>
       </w:r>
-      <w:proofErr w:type="gramStart"/>
-      <w:r>
-        <w:rPr>
-          <w:rFonts w:cstheme="minorHAnsi"/>
-          <w:bCs/>
-          <w:sz w:val="24"/>
-          <w:szCs w:val="24"/>
-        </w:rPr>
-        <w:t xml:space="preserve"> </w:t>
-      </w:r>
-      <w:proofErr w:type="gramEnd"/>
-      <w:r>
-        <w:rPr>
-          <w:rFonts w:cstheme="minorHAnsi"/>
-          <w:bCs/>
-          <w:sz w:val="24"/>
-          <w:szCs w:val="24"/>
-        </w:rPr>
-        <w:t xml:space="preserve">то </w:t>
+      <w:r>
+        <w:rPr>
+          <w:rFonts w:cstheme="minorHAnsi"/>
+          <w:bCs/>
+          <w:sz w:val="24"/>
+          <w:szCs w:val="24"/>
+        </w:rPr>
+        <w:t xml:space="preserve"> то </w:t>
       </w:r>
       <w:r>
         <w:rPr>
@@ -21580,27 +21016,7 @@
           <w:sz w:val="24"/>
           <w:szCs w:val="24"/>
         </w:rPr>
-        <w:t xml:space="preserve">«Опора </w:t>
-      </w:r>
-      <w:proofErr w:type="spellStart"/>
-      <w:r>
-        <w:rPr>
-          <w:rFonts w:cstheme="minorHAnsi"/>
-          <w:bCs/>
-          <w:sz w:val="24"/>
-          <w:szCs w:val="24"/>
-        </w:rPr>
-        <w:t>Кловер</w:t>
-      </w:r>
-      <w:proofErr w:type="spellEnd"/>
-      <w:r>
-        <w:rPr>
-          <w:rFonts w:cstheme="minorHAnsi"/>
-          <w:bCs/>
-          <w:sz w:val="24"/>
-          <w:szCs w:val="24"/>
-        </w:rPr>
-        <w:t xml:space="preserve"> {</w:t>
+        <w:t>«Опора Кловер {</w:t>
       </w:r>
       <w:proofErr w:type="spellStart"/>
       <w:r>
@@ -21654,19 +21070,8 @@
           <w:sz w:val="24"/>
           <w:szCs w:val="24"/>
         </w:rPr>
-        <w:t xml:space="preserve">Если ОП = </w:t>
-      </w:r>
-      <w:proofErr w:type="gramStart"/>
-      <w:r>
-        <w:rPr>
-          <w:rFonts w:cstheme="minorHAnsi"/>
-          <w:bCs/>
-          <w:sz w:val="24"/>
-          <w:szCs w:val="24"/>
-        </w:rPr>
-        <w:t>ОМ</w:t>
-      </w:r>
-      <w:proofErr w:type="gramEnd"/>
+        <w:t>Если ОП = ОМ</w:t>
+      </w:r>
       <w:r>
         <w:rPr>
           <w:rFonts w:cstheme="minorHAnsi"/>
@@ -21774,27 +21179,7 @@
           <w:sz w:val="24"/>
           <w:szCs w:val="24"/>
         </w:rPr>
-        <w:t xml:space="preserve">Если ОП = </w:t>
-      </w:r>
-      <w:proofErr w:type="gramStart"/>
-      <w:r>
-        <w:rPr>
-          <w:rFonts w:cstheme="minorHAnsi"/>
-          <w:bCs/>
-          <w:sz w:val="24"/>
-          <w:szCs w:val="24"/>
-        </w:rPr>
-        <w:t>МО</w:t>
-      </w:r>
-      <w:proofErr w:type="gramEnd"/>
-      <w:r>
-        <w:rPr>
-          <w:rFonts w:cstheme="minorHAnsi"/>
-          <w:bCs/>
-          <w:sz w:val="24"/>
-          <w:szCs w:val="24"/>
-        </w:rPr>
-        <w:t xml:space="preserve"> </w:t>
+        <w:t xml:space="preserve">Если ОП = МО </w:t>
       </w:r>
       <w:r>
         <w:rPr>
@@ -21912,17 +21297,7 @@
           <w:sz w:val="24"/>
           <w:szCs w:val="24"/>
         </w:rPr>
-        <w:t>П-</w:t>
-      </w:r>
-      <w:proofErr w:type="gramStart"/>
-      <w:r>
-        <w:rPr>
-          <w:rFonts w:cstheme="minorHAnsi"/>
-          <w:bCs/>
-          <w:sz w:val="24"/>
-          <w:szCs w:val="24"/>
-        </w:rPr>
-        <w:t>06</w:t>
+        <w:t>П-06</w:t>
       </w:r>
       <w:r>
         <w:rPr>
@@ -21942,7 +21317,6 @@
         </w:rPr>
         <w:t xml:space="preserve"> то</w:t>
       </w:r>
-      <w:proofErr w:type="gramEnd"/>
       <w:r>
         <w:rPr>
           <w:rFonts w:cstheme="minorHAnsi"/>
@@ -22009,21 +21383,9 @@
           <w:szCs w:val="24"/>
           <w:lang w:eastAsia="ru-RU"/>
         </w:rPr>
-        <w:t>МШК-06-</w:t>
-      </w:r>
-      <w:proofErr w:type="gramStart"/>
-      <w:r>
-        <w:rPr>
-          <w:rFonts w:eastAsia="Times New Roman" w:cstheme="minorHAnsi"/>
-          <w:bCs/>
-          <w:sz w:val="24"/>
-          <w:szCs w:val="24"/>
-          <w:lang w:eastAsia="ru-RU"/>
-        </w:rPr>
-        <w:t>Н9.20.{</w:t>
+        <w:t>МШК-06-Н9.20.{</w:t>
       </w:r>
       <w:proofErr w:type="spellStart"/>
-      <w:proofErr w:type="gramEnd"/>
       <w:r>
         <w:rPr>
           <w:rFonts w:eastAsia="Times New Roman" w:cstheme="minorHAnsi"/>
@@ -22102,9 +21464,8 @@
           <w:szCs w:val="24"/>
           <w:lang w:eastAsia="ru-RU"/>
         </w:rPr>
-        <w:t>МШК-06-</w:t>
-      </w:r>
-      <w:proofErr w:type="gramStart"/>
+        <w:t>МШК-06-Н9.20</w:t>
+      </w:r>
       <w:r>
         <w:rPr>
           <w:rFonts w:eastAsia="Times New Roman" w:cstheme="minorHAnsi"/>
@@ -22113,20 +21474,9 @@
           <w:szCs w:val="24"/>
           <w:lang w:eastAsia="ru-RU"/>
         </w:rPr>
-        <w:t>Н9.20</w:t>
-      </w:r>
-      <w:r>
-        <w:rPr>
-          <w:rFonts w:eastAsia="Times New Roman" w:cstheme="minorHAnsi"/>
-          <w:bCs/>
-          <w:sz w:val="24"/>
-          <w:szCs w:val="24"/>
-          <w:lang w:eastAsia="ru-RU"/>
-        </w:rPr>
         <w:t>.{</w:t>
       </w:r>
       <w:proofErr w:type="spellStart"/>
-      <w:proofErr w:type="gramEnd"/>
       <w:r>
         <w:rPr>
           <w:rFonts w:eastAsia="Times New Roman" w:cstheme="minorHAnsi"/>
@@ -22197,7 +21547,6 @@
         </w:rPr>
         <w:t>Если (</w:t>
       </w:r>
-      <w:proofErr w:type="gramStart"/>
       <w:r>
         <w:rPr>
           <w:rFonts w:cstheme="minorHAnsi"/>
@@ -22223,17 +21572,7 @@
           <w:sz w:val="24"/>
           <w:szCs w:val="24"/>
         </w:rPr>
-        <w:t>!</w:t>
-      </w:r>
-      <w:proofErr w:type="gramEnd"/>
-      <w:r>
-        <w:rPr>
-          <w:rFonts w:cstheme="minorHAnsi"/>
-          <w:bCs/>
-          <w:sz w:val="24"/>
-          <w:szCs w:val="24"/>
-        </w:rPr>
-        <w:t>=</w:t>
+        <w:t>!=</w:t>
       </w:r>
       <w:r>
         <w:rPr>
@@ -22486,27 +21825,7 @@
           <w:sz w:val="24"/>
           <w:szCs w:val="24"/>
         </w:rPr>
-        <w:t xml:space="preserve"> = </w:t>
-      </w:r>
-      <w:proofErr w:type="gramStart"/>
-      <w:r>
-        <w:rPr>
-          <w:rFonts w:cstheme="minorHAnsi"/>
-          <w:bCs/>
-          <w:sz w:val="24"/>
-          <w:szCs w:val="24"/>
-        </w:rPr>
-        <w:t>270</w:t>
-      </w:r>
-      <w:proofErr w:type="gramEnd"/>
-      <w:r>
-        <w:rPr>
-          <w:rFonts w:cstheme="minorHAnsi"/>
-          <w:bCs/>
-          <w:sz w:val="24"/>
-          <w:szCs w:val="24"/>
-        </w:rPr>
-        <w:t xml:space="preserve"> то </w:t>
+        <w:t xml:space="preserve"> = 270 то </w:t>
       </w:r>
       <w:proofErr w:type="spellStart"/>
       <w:r>
@@ -22791,7 +22110,6 @@
         </w:rPr>
         <w:t xml:space="preserve"> </w:t>
       </w:r>
-      <w:proofErr w:type="gramStart"/>
       <w:r>
         <w:rPr>
           <w:rFonts w:cstheme="minorHAnsi"/>
@@ -22817,17 +22135,7 @@
           <w:sz w:val="24"/>
           <w:szCs w:val="24"/>
         </w:rPr>
-        <w:t>Ш</w:t>
-      </w:r>
-      <w:proofErr w:type="gramEnd"/>
-      <w:r>
-        <w:rPr>
-          <w:rFonts w:cstheme="minorHAnsi"/>
-          <w:bCs/>
-          <w:sz w:val="24"/>
-          <w:szCs w:val="24"/>
-        </w:rPr>
-        <w:t xml:space="preserve"> </w:t>
+        <w:t xml:space="preserve">Ш </w:t>
       </w:r>
       <w:r>
         <w:rPr>
@@ -22925,27 +22233,7 @@
           <w:sz w:val="24"/>
           <w:szCs w:val="24"/>
         </w:rPr>
-        <w:t xml:space="preserve">Если ОС = ОС </w:t>
-      </w:r>
-      <w:proofErr w:type="gramStart"/>
-      <w:r>
-        <w:rPr>
-          <w:rFonts w:cstheme="minorHAnsi"/>
-          <w:bCs/>
-          <w:sz w:val="24"/>
-          <w:szCs w:val="24"/>
-        </w:rPr>
-        <w:t>и  959</w:t>
-      </w:r>
-      <w:proofErr w:type="gramEnd"/>
-      <w:r>
-        <w:rPr>
-          <w:rFonts w:cstheme="minorHAnsi"/>
-          <w:bCs/>
-          <w:sz w:val="24"/>
-          <w:szCs w:val="24"/>
-        </w:rPr>
-        <w:t xml:space="preserve">  &lt; Ш &lt;  1259</w:t>
+        <w:t>Если ОС = ОС и  959  &lt; Ш &lt;  1259</w:t>
       </w:r>
       <w:r>
         <w:rPr>
@@ -23045,25 +22333,14 @@
         </w:rPr>
         <w:t xml:space="preserve"> </w:t>
       </w:r>
-      <w:proofErr w:type="gramStart"/>
-      <w:r>
-        <w:rPr>
-          <w:rFonts w:cstheme="minorHAnsi"/>
-          <w:bCs/>
-          <w:sz w:val="24"/>
-          <w:szCs w:val="24"/>
-        </w:rPr>
-        <w:t>=&lt; Ш</w:t>
-      </w:r>
-      <w:proofErr w:type="gramEnd"/>
-      <w:r>
-        <w:rPr>
-          <w:rFonts w:cstheme="minorHAnsi"/>
-          <w:bCs/>
-          <w:sz w:val="24"/>
-          <w:szCs w:val="24"/>
-        </w:rPr>
-        <w:t xml:space="preserve"> =&lt; 2100</w:t>
+      <w:r>
+        <w:rPr>
+          <w:rFonts w:cstheme="minorHAnsi"/>
+          <w:bCs/>
+          <w:sz w:val="24"/>
+          <w:szCs w:val="24"/>
+        </w:rPr>
+        <w:t>=&lt; Ш =&lt; 2100</w:t>
       </w:r>
       <w:r>
         <w:rPr>
@@ -23134,27 +22411,7 @@
           <w:sz w:val="24"/>
           <w:szCs w:val="24"/>
         </w:rPr>
-        <w:t>Если ОС=</w:t>
-      </w:r>
-      <w:proofErr w:type="gramStart"/>
-      <w:r>
-        <w:rPr>
-          <w:rFonts w:cstheme="minorHAnsi"/>
-          <w:bCs/>
-          <w:sz w:val="24"/>
-          <w:szCs w:val="24"/>
-        </w:rPr>
-        <w:t>НЕТ</w:t>
-      </w:r>
-      <w:proofErr w:type="gramEnd"/>
-      <w:r>
-        <w:rPr>
-          <w:rFonts w:cstheme="minorHAnsi"/>
-          <w:bCs/>
-          <w:sz w:val="24"/>
-          <w:szCs w:val="24"/>
-        </w:rPr>
-        <w:t xml:space="preserve"> то </w:t>
+        <w:t xml:space="preserve">Если ОС=НЕТ то </w:t>
       </w:r>
       <w:r>
         <w:rPr>
@@ -23265,7 +22522,6 @@
           <w:szCs w:val="24"/>
         </w:rPr>
       </w:pPr>
-      <w:proofErr w:type="gramStart"/>
       <w:r>
         <w:rPr>
           <w:rFonts w:cstheme="minorHAnsi"/>
@@ -23282,17 +22538,7 @@
           <w:sz w:val="24"/>
           <w:szCs w:val="24"/>
         </w:rPr>
-        <w:t>ОС</w:t>
-      </w:r>
-      <w:proofErr w:type="gramEnd"/>
-      <w:r>
-        <w:rPr>
-          <w:rFonts w:cstheme="minorHAnsi"/>
-          <w:bCs/>
-          <w:sz w:val="24"/>
-          <w:szCs w:val="24"/>
-        </w:rPr>
-        <w:t xml:space="preserve"> = ОС</w:t>
+        <w:t>ОС = ОС</w:t>
       </w:r>
       <w:r>
         <w:rPr>
@@ -23372,17 +22618,7 @@
           <w:sz w:val="24"/>
           <w:szCs w:val="24"/>
         </w:rPr>
-        <w:t xml:space="preserve">Если ОС=НЕТ </w:t>
-      </w:r>
-      <w:proofErr w:type="gramStart"/>
-      <w:r>
-        <w:rPr>
-          <w:rFonts w:cstheme="minorHAnsi"/>
-          <w:bCs/>
-          <w:sz w:val="24"/>
-          <w:szCs w:val="24"/>
-        </w:rPr>
-        <w:t xml:space="preserve">то </w:t>
+        <w:t xml:space="preserve">Если ОС=НЕТ то </w:t>
       </w:r>
       <w:r>
         <w:rPr>
@@ -23401,18 +22637,7 @@
           <w:szCs w:val="24"/>
           <w:u w:val="single"/>
         </w:rPr>
-        <w:t>Метизы</w:t>
-      </w:r>
-      <w:proofErr w:type="gramEnd"/>
-      <w:r>
-        <w:rPr>
-          <w:rFonts w:cstheme="minorHAnsi"/>
-          <w:bCs/>
-          <w:sz w:val="24"/>
-          <w:szCs w:val="24"/>
-          <w:u w:val="single"/>
-        </w:rPr>
-        <w:t xml:space="preserve"> синхронизатора</w:t>
+        <w:t>Метизы синхронизатора</w:t>
       </w:r>
       <w:r>
         <w:rPr>
@@ -23524,7 +22749,6 @@
           <w:szCs w:val="24"/>
         </w:rPr>
       </w:pPr>
-      <w:proofErr w:type="gramStart"/>
       <w:r>
         <w:rPr>
           <w:rFonts w:cstheme="minorHAnsi"/>
@@ -23544,7 +22768,6 @@
         </w:rPr>
         <w:t>Фикс</w:t>
       </w:r>
-      <w:proofErr w:type="gramEnd"/>
       <w:r>
         <w:rPr>
           <w:rFonts w:cstheme="minorHAnsi"/>
@@ -23626,7 +22849,6 @@
           <w:szCs w:val="24"/>
         </w:rPr>
       </w:pPr>
-      <w:proofErr w:type="gramStart"/>
       <w:r>
         <w:rPr>
           <w:rFonts w:cstheme="minorHAnsi"/>
@@ -23655,7 +22877,6 @@
         </w:rPr>
         <w:t>Фикс</w:t>
       </w:r>
-      <w:proofErr w:type="gramEnd"/>
       <w:r>
         <w:rPr>
           <w:rFonts w:cstheme="minorHAnsi"/>
@@ -23870,27 +23091,7 @@
           <w:sz w:val="24"/>
           <w:szCs w:val="24"/>
         </w:rPr>
-        <w:t xml:space="preserve">Если ЭД = </w:t>
-      </w:r>
-      <w:proofErr w:type="gramStart"/>
-      <w:r>
-        <w:rPr>
-          <w:rFonts w:cstheme="minorHAnsi"/>
-          <w:bCs/>
-          <w:sz w:val="24"/>
-          <w:szCs w:val="24"/>
-        </w:rPr>
-        <w:t>ЭД1</w:t>
-      </w:r>
-      <w:proofErr w:type="gramEnd"/>
-      <w:r>
-        <w:rPr>
-          <w:rFonts w:cstheme="minorHAnsi"/>
-          <w:bCs/>
-          <w:sz w:val="24"/>
-          <w:szCs w:val="24"/>
-        </w:rPr>
-        <w:t xml:space="preserve"> то </w:t>
+        <w:t xml:space="preserve">Если ЭД = ЭД1 то </w:t>
       </w:r>
       <w:r>
         <w:rPr>
@@ -23993,18 +23194,7 @@
           <w:szCs w:val="24"/>
           <w:u w:val="single"/>
         </w:rPr>
-        <w:t>Электродвигатель</w:t>
-      </w:r>
-      <w:proofErr w:type="gramStart"/>
-      <w:r>
-        <w:rPr>
-          <w:rFonts w:cstheme="minorHAnsi"/>
-          <w:bCs/>
-          <w:sz w:val="24"/>
-          <w:szCs w:val="24"/>
-          <w:u w:val="single"/>
-        </w:rPr>
-        <w:t>=</w:t>
+        <w:t>Электродвигатель=</w:t>
       </w:r>
       <w:r>
         <w:rPr>
@@ -24015,7 +23205,6 @@
         </w:rPr>
         <w:t>«</w:t>
       </w:r>
-      <w:proofErr w:type="gramEnd"/>
       <w:r>
         <w:rPr>
           <w:rFonts w:cstheme="minorHAnsi"/>
@@ -24057,27 +23246,7 @@
           <w:sz w:val="24"/>
           <w:szCs w:val="24"/>
         </w:rPr>
-        <w:t xml:space="preserve">Если ЭД = </w:t>
-      </w:r>
-      <w:proofErr w:type="gramStart"/>
-      <w:r>
-        <w:rPr>
-          <w:rFonts w:cstheme="minorHAnsi"/>
-          <w:bCs/>
-          <w:sz w:val="24"/>
-          <w:szCs w:val="24"/>
-        </w:rPr>
-        <w:t>НЕТ</w:t>
-      </w:r>
-      <w:proofErr w:type="gramEnd"/>
-      <w:r>
-        <w:rPr>
-          <w:rFonts w:cstheme="minorHAnsi"/>
-          <w:bCs/>
-          <w:sz w:val="24"/>
-          <w:szCs w:val="24"/>
-        </w:rPr>
-        <w:t xml:space="preserve"> то </w:t>
+        <w:t xml:space="preserve">Если ЭД = НЕТ то </w:t>
       </w:r>
       <w:r>
         <w:rPr>
@@ -24203,27 +23372,7 @@
           <w:sz w:val="24"/>
           <w:szCs w:val="24"/>
         </w:rPr>
-        <w:t xml:space="preserve">Если ЭД = ЭД1 или ЭД = </w:t>
-      </w:r>
-      <w:proofErr w:type="gramStart"/>
-      <w:r>
-        <w:rPr>
-          <w:rFonts w:cstheme="minorHAnsi"/>
-          <w:bCs/>
-          <w:sz w:val="24"/>
-          <w:szCs w:val="24"/>
-        </w:rPr>
-        <w:t>ЭД2</w:t>
-      </w:r>
-      <w:proofErr w:type="gramEnd"/>
-      <w:r>
-        <w:rPr>
-          <w:rFonts w:cstheme="minorHAnsi"/>
-          <w:bCs/>
-          <w:sz w:val="24"/>
-          <w:szCs w:val="24"/>
-        </w:rPr>
-        <w:t xml:space="preserve"> то </w:t>
+        <w:t xml:space="preserve">Если ЭД = ЭД1 или ЭД = ЭД2 то </w:t>
       </w:r>
       <w:r>
         <w:rPr>
@@ -24343,27 +23492,7 @@
           <w:sz w:val="24"/>
           <w:szCs w:val="24"/>
         </w:rPr>
-        <w:t xml:space="preserve">Если ЭД = </w:t>
-      </w:r>
-      <w:proofErr w:type="gramStart"/>
-      <w:r>
-        <w:rPr>
-          <w:rFonts w:cstheme="minorHAnsi"/>
-          <w:bCs/>
-          <w:sz w:val="24"/>
-          <w:szCs w:val="24"/>
-        </w:rPr>
-        <w:t>НЕТ</w:t>
-      </w:r>
-      <w:proofErr w:type="gramEnd"/>
-      <w:r>
-        <w:rPr>
-          <w:rFonts w:cstheme="minorHAnsi"/>
-          <w:bCs/>
-          <w:sz w:val="24"/>
-          <w:szCs w:val="24"/>
-        </w:rPr>
-        <w:t xml:space="preserve"> то </w:t>
+        <w:t xml:space="preserve">Если ЭД = НЕТ то </w:t>
       </w:r>
       <w:r>
         <w:rPr>
@@ -24528,27 +23657,7 @@
           <w:sz w:val="24"/>
           <w:szCs w:val="24"/>
         </w:rPr>
-        <w:t xml:space="preserve"> </w:t>
-      </w:r>
-      <w:proofErr w:type="gramStart"/>
-      <w:r>
-        <w:rPr>
-          <w:rFonts w:cstheme="minorHAnsi"/>
-          <w:bCs/>
-          <w:sz w:val="24"/>
-          <w:szCs w:val="24"/>
-        </w:rPr>
-        <w:t>2  76404</w:t>
-      </w:r>
-      <w:proofErr w:type="gramEnd"/>
-      <w:r>
-        <w:rPr>
-          <w:rFonts w:cstheme="minorHAnsi"/>
-          <w:bCs/>
-          <w:sz w:val="24"/>
-          <w:szCs w:val="24"/>
-        </w:rPr>
-        <w:t xml:space="preserve"> (1шт.)»</w:t>
+        <w:t xml:space="preserve"> 2  76404 (1шт.)»</w:t>
       </w:r>
     </w:p>
     <w:p>
@@ -24573,27 +23682,7 @@
           <w:sz w:val="24"/>
           <w:szCs w:val="24"/>
         </w:rPr>
-        <w:t xml:space="preserve">Если ЭД = </w:t>
-      </w:r>
-      <w:proofErr w:type="gramStart"/>
-      <w:r>
-        <w:rPr>
-          <w:rFonts w:cstheme="minorHAnsi"/>
-          <w:bCs/>
-          <w:sz w:val="24"/>
-          <w:szCs w:val="24"/>
-        </w:rPr>
-        <w:t>НЕТ</w:t>
-      </w:r>
-      <w:proofErr w:type="gramEnd"/>
-      <w:r>
-        <w:rPr>
-          <w:rFonts w:cstheme="minorHAnsi"/>
-          <w:bCs/>
-          <w:sz w:val="24"/>
-          <w:szCs w:val="24"/>
-        </w:rPr>
-        <w:t xml:space="preserve"> то </w:t>
+        <w:t xml:space="preserve">Если ЭД = НЕТ то </w:t>
       </w:r>
       <w:r>
         <w:rPr>
@@ -24743,27 +23832,7 @@
           <w:sz w:val="24"/>
           <w:szCs w:val="24"/>
         </w:rPr>
-        <w:t xml:space="preserve">Если ЭД = </w:t>
-      </w:r>
-      <w:proofErr w:type="gramStart"/>
-      <w:r>
-        <w:rPr>
-          <w:rFonts w:cstheme="minorHAnsi"/>
-          <w:bCs/>
-          <w:sz w:val="24"/>
-          <w:szCs w:val="24"/>
-        </w:rPr>
-        <w:t>ЭД1</w:t>
-      </w:r>
-      <w:proofErr w:type="gramEnd"/>
-      <w:r>
-        <w:rPr>
-          <w:rFonts w:cstheme="minorHAnsi"/>
-          <w:bCs/>
-          <w:sz w:val="24"/>
-          <w:szCs w:val="24"/>
-        </w:rPr>
-        <w:t xml:space="preserve"> то </w:t>
+        <w:t xml:space="preserve">Если ЭД = ЭД1 то </w:t>
       </w:r>
       <w:proofErr w:type="spellStart"/>
       <w:r>
@@ -24809,27 +23878,7 @@
           <w:sz w:val="24"/>
           <w:szCs w:val="24"/>
         </w:rPr>
-        <w:t xml:space="preserve">Если ЭД = </w:t>
-      </w:r>
-      <w:proofErr w:type="gramStart"/>
-      <w:r>
-        <w:rPr>
-          <w:rFonts w:cstheme="minorHAnsi"/>
-          <w:bCs/>
-          <w:sz w:val="24"/>
-          <w:szCs w:val="24"/>
-        </w:rPr>
-        <w:t>ЭД2</w:t>
-      </w:r>
-      <w:proofErr w:type="gramEnd"/>
-      <w:r>
-        <w:rPr>
-          <w:rFonts w:cstheme="minorHAnsi"/>
-          <w:bCs/>
-          <w:sz w:val="24"/>
-          <w:szCs w:val="24"/>
-        </w:rPr>
-        <w:t xml:space="preserve"> то </w:t>
+        <w:t xml:space="preserve">Если ЭД = ЭД2 то </w:t>
       </w:r>
       <w:proofErr w:type="spellStart"/>
       <w:r>
@@ -24875,27 +23924,7 @@
           <w:sz w:val="24"/>
           <w:szCs w:val="24"/>
         </w:rPr>
-        <w:t xml:space="preserve">Если ЭД = </w:t>
-      </w:r>
-      <w:proofErr w:type="gramStart"/>
-      <w:r>
-        <w:rPr>
-          <w:rFonts w:cstheme="minorHAnsi"/>
-          <w:bCs/>
-          <w:sz w:val="24"/>
-          <w:szCs w:val="24"/>
-        </w:rPr>
-        <w:t>НЕТ</w:t>
-      </w:r>
-      <w:proofErr w:type="gramEnd"/>
-      <w:r>
-        <w:rPr>
-          <w:rFonts w:cstheme="minorHAnsi"/>
-          <w:bCs/>
-          <w:sz w:val="24"/>
-          <w:szCs w:val="24"/>
-        </w:rPr>
-        <w:t xml:space="preserve"> то </w:t>
+        <w:t xml:space="preserve">Если ЭД = НЕТ то </w:t>
       </w:r>
       <w:proofErr w:type="spellStart"/>
       <w:r>
@@ -24943,7 +23972,7 @@
 </file>
 
 <file path=word/numbering.xml><?xml version="1.0" encoding="utf-8"?>
-<w:numbering xmlns:wpc="http://schemas.microsoft.com/office/word/2010/wordprocessingCanvas" xmlns:mc="http://schemas.openxmlformats.org/markup-compatibility/2006" xmlns:o="urn:schemas-microsoft-com:office:office" xmlns:r="http://schemas.openxmlformats.org/officeDocument/2006/relationships" xmlns:m="http://schemas.openxmlformats.org/officeDocument/2006/math" xmlns:v="urn:schemas-microsoft-com:vml" xmlns:wp14="http://schemas.microsoft.com/office/word/2010/wordprocessingDrawing" xmlns:wp="http://schemas.openxmlformats.org/drawingml/2006/wordprocessingDrawing" xmlns:w10="urn:schemas-microsoft-com:office:word" xmlns:w="http://schemas.openxmlformats.org/wordprocessingml/2006/main" xmlns:w14="http://schemas.microsoft.com/office/word/2010/wordml" xmlns:w15="http://schemas.microsoft.com/office/word/2012/wordml" xmlns:wpg="http://schemas.microsoft.com/office/word/2010/wordprocessingGroup" xmlns:wpi="http://schemas.microsoft.com/office/word/2010/wordprocessingInk" xmlns:wne="http://schemas.microsoft.com/office/word/2006/wordml" xmlns:wps="http://schemas.microsoft.com/office/word/2010/wordprocessingShape" mc:Ignorable="w14 w15 wp14">
+<w:numbering xmlns:wpc="http://schemas.microsoft.com/office/word/2010/wordprocessingCanvas" xmlns:cx="http://schemas.microsoft.com/office/drawing/2014/chartex" xmlns:cx1="http://schemas.microsoft.com/office/drawing/2015/9/8/chartex" xmlns:cx2="http://schemas.microsoft.com/office/drawing/2015/10/21/chartex" xmlns:cx3="http://schemas.microsoft.com/office/drawing/2016/5/9/chartex" xmlns:cx4="http://schemas.microsoft.com/office/drawing/2016/5/10/chartex" xmlns:cx5="http://schemas.microsoft.com/office/drawing/2016/5/11/chartex" xmlns:cx6="http://schemas.microsoft.com/office/drawing/2016/5/12/chartex" xmlns:cx7="http://schemas.microsoft.com/office/drawing/2016/5/13/chartex" xmlns:cx8="http://schemas.microsoft.com/office/drawing/2016/5/14/chartex" xmlns:mc="http://schemas.openxmlformats.org/markup-compatibility/2006" xmlns:aink="http://schemas.microsoft.com/office/drawing/2016/ink" xmlns:am3d="http://schemas.microsoft.com/office/drawing/2017/model3d" xmlns:o="urn:schemas-microsoft-com:office:office" xmlns:oel="http://schemas.microsoft.com/office/2019/extlst" xmlns:r="http://schemas.openxmlformats.org/officeDocument/2006/relationships" xmlns:m="http://schemas.openxmlformats.org/officeDocument/2006/math" xmlns:v="urn:schemas-microsoft-com:vml" xmlns:wp14="http://schemas.microsoft.com/office/word/2010/wordprocessingDrawing" xmlns:wp="http://schemas.openxmlformats.org/drawingml/2006/wordprocessingDrawing" xmlns:w10="urn:schemas-microsoft-com:office:word" xmlns:w="http://schemas.openxmlformats.org/wordprocessingml/2006/main" xmlns:w14="http://schemas.microsoft.com/office/word/2010/wordml" xmlns:w15="http://schemas.microsoft.com/office/word/2012/wordml" xmlns:w16cex="http://schemas.microsoft.com/office/word/2018/wordml/cex" xmlns:w16cid="http://schemas.microsoft.com/office/word/2016/wordml/cid" xmlns:w16="http://schemas.microsoft.com/office/word/2018/wordml" xmlns:w16du="http://schemas.microsoft.com/office/word/2023/wordml/word16du" xmlns:w16sdtdh="http://schemas.microsoft.com/office/word/2020/wordml/sdtdatahash" xmlns:w16se="http://schemas.microsoft.com/office/word/2015/wordml/symex" xmlns:wpg="http://schemas.microsoft.com/office/word/2010/wordprocessingGroup" xmlns:wpi="http://schemas.microsoft.com/office/word/2010/wordprocessingInk" xmlns:wne="http://schemas.microsoft.com/office/word/2006/wordml" xmlns:wps="http://schemas.microsoft.com/office/word/2010/wordprocessingShape" mc:Ignorable="w14 w15 w16se w16cid w16 w16cex w16sdtdh w16du wp14">
   <w:abstractNum w:abstractNumId="0" w15:restartNumberingAfterBreak="0">
     <w:nsid w:val="052F0DB4"/>
     <w:multiLevelType w:val="hybridMultilevel"/>
@@ -26363,53 +25392,53 @@
       </w:rPr>
     </w:lvl>
   </w:abstractNum>
-  <w:num w:numId="1">
+  <w:num w:numId="1" w16cid:durableId="238029247">
     <w:abstractNumId w:val="10"/>
   </w:num>
-  <w:num w:numId="2">
+  <w:num w:numId="2" w16cid:durableId="1058629758">
     <w:abstractNumId w:val="12"/>
   </w:num>
-  <w:num w:numId="3">
+  <w:num w:numId="3" w16cid:durableId="1316567991">
     <w:abstractNumId w:val="9"/>
   </w:num>
-  <w:num w:numId="4">
+  <w:num w:numId="4" w16cid:durableId="754596462">
     <w:abstractNumId w:val="4"/>
   </w:num>
-  <w:num w:numId="5">
+  <w:num w:numId="5" w16cid:durableId="636179561">
     <w:abstractNumId w:val="5"/>
   </w:num>
-  <w:num w:numId="6">
+  <w:num w:numId="6" w16cid:durableId="1745182484">
     <w:abstractNumId w:val="2"/>
   </w:num>
-  <w:num w:numId="7">
+  <w:num w:numId="7" w16cid:durableId="388962636">
     <w:abstractNumId w:val="3"/>
   </w:num>
-  <w:num w:numId="8">
+  <w:num w:numId="8" w16cid:durableId="1026367474">
     <w:abstractNumId w:val="8"/>
   </w:num>
-  <w:num w:numId="9">
+  <w:num w:numId="9" w16cid:durableId="2027515785">
     <w:abstractNumId w:val="1"/>
   </w:num>
-  <w:num w:numId="10">
+  <w:num w:numId="10" w16cid:durableId="1304188945">
     <w:abstractNumId w:val="6"/>
   </w:num>
-  <w:num w:numId="11">
+  <w:num w:numId="11" w16cid:durableId="1708876306">
     <w:abstractNumId w:val="0"/>
   </w:num>
-  <w:num w:numId="12">
+  <w:num w:numId="12" w16cid:durableId="930626782">
     <w:abstractNumId w:val="11"/>
   </w:num>
-  <w:num w:numId="13">
+  <w:num w:numId="13" w16cid:durableId="1417245674">
     <w:abstractNumId w:val="7"/>
   </w:num>
-  <w:num w:numId="14">
+  <w:num w:numId="14" w16cid:durableId="231551686">
     <w:abstractNumId w:val="13"/>
   </w:num>
 </w:numbering>
 </file>
 
 <file path=word/styles.xml><?xml version="1.0" encoding="utf-8"?>
-<w:styles xmlns:mc="http://schemas.openxmlformats.org/markup-compatibility/2006" xmlns:r="http://schemas.openxmlformats.org/officeDocument/2006/relationships" xmlns:w="http://schemas.openxmlformats.org/wordprocessingml/2006/main" xmlns:w14="http://schemas.microsoft.com/office/word/2010/wordml" xmlns:w15="http://schemas.microsoft.com/office/word/2012/wordml" mc:Ignorable="w14 w15">
+<w:styles xmlns:mc="http://schemas.openxmlformats.org/markup-compatibility/2006" xmlns:r="http://schemas.openxmlformats.org/officeDocument/2006/relationships" xmlns:w="http://schemas.openxmlformats.org/wordprocessingml/2006/main" xmlns:w14="http://schemas.microsoft.com/office/word/2010/wordml" xmlns:w15="http://schemas.microsoft.com/office/word/2012/wordml" xmlns:w16cex="http://schemas.microsoft.com/office/word/2018/wordml/cex" xmlns:w16cid="http://schemas.microsoft.com/office/word/2016/wordml/cid" xmlns:w16="http://schemas.microsoft.com/office/word/2018/wordml" xmlns:w16du="http://schemas.microsoft.com/office/word/2023/wordml/word16du" xmlns:w16sdtdh="http://schemas.microsoft.com/office/word/2020/wordml/sdtdatahash" xmlns:w16se="http://schemas.microsoft.com/office/word/2015/wordml/symex" mc:Ignorable="w14 w15 w16se w16cid w16 w16cex w16sdtdh w16du">
   <w:docDefaults>
     <w:rPrDefault>
       <w:rPr>
@@ -26425,7 +25454,7 @@
       </w:pPr>
     </w:pPrDefault>
   </w:docDefaults>
-  <w:latentStyles w:defLockedState="0" w:defUIPriority="99" w:defSemiHidden="0" w:defUnhideWhenUsed="0" w:defQFormat="0" w:count="371">
+  <w:latentStyles w:defLockedState="0" w:defUIPriority="99" w:defSemiHidden="0" w:defUnhideWhenUsed="0" w:defQFormat="0" w:count="376">
     <w:lsdException w:name="Normal" w:uiPriority="0" w:qFormat="1"/>
     <w:lsdException w:name="heading 1" w:uiPriority="9" w:qFormat="1"/>
     <w:lsdException w:name="heading 2" w:semiHidden="1" w:uiPriority="9" w:unhideWhenUsed="1" w:qFormat="1"/>
@@ -26797,6 +25826,11 @@
     <w:lsdException w:name="List Table 5 Dark Accent 6" w:uiPriority="50"/>
     <w:lsdException w:name="List Table 6 Colorful Accent 6" w:uiPriority="51"/>
     <w:lsdException w:name="List Table 7 Colorful Accent 6" w:uiPriority="52"/>
+    <w:lsdException w:name="Mention" w:semiHidden="1" w:unhideWhenUsed="1"/>
+    <w:lsdException w:name="Smart Hyperlink" w:semiHidden="1" w:unhideWhenUsed="1"/>
+    <w:lsdException w:name="Hashtag" w:semiHidden="1" w:unhideWhenUsed="1"/>
+    <w:lsdException w:name="Unresolved Mention" w:semiHidden="1" w:unhideWhenUsed="1"/>
+    <w:lsdException w:name="Smart Link" w:semiHidden="1" w:unhideWhenUsed="1"/>
   </w:latentStyles>
   <w:style w:type="paragraph" w:default="1" w:styleId="a">
     <w:name w:val="Normal"/>

</xml_diff>